<commit_message>
Se inicia la practica 2.4 de Desarrolo Web
</commit_message>
<xml_diff>
--- a/Bases de datos I/Tareas/Primer avance del proyecto.docx
+++ b/Bases de datos I/Tareas/Primer avance del proyecto.docx
@@ -17,9 +17,6 @@
     </w:p>
     <w:p>
       <w:r>
-        <w:rPr>
-          <w:noProof/>
-        </w:rPr>
         <w:drawing>
           <wp:anchor distT="0" distB="0" distL="114300" distR="114300" simplePos="0" relativeHeight="251659264" behindDoc="0" locked="0" layoutInCell="1" hidden="0" allowOverlap="1" wp14:anchorId="676DF36E" wp14:editId="0020ABCA">
             <wp:simplePos x="0" y="0"/>
@@ -42,7 +39,7 @@
                     <pic:cNvPicPr preferRelativeResize="0"/>
                   </pic:nvPicPr>
                   <pic:blipFill>
-                    <a:blip r:embed="rId9"/>
+                    <a:blip r:embed="rId12"/>
                     <a:srcRect/>
                     <a:stretch>
                       <a:fillRect/>
@@ -384,67 +381,1832 @@
         </w:rPr>
       </w:pPr>
     </w:p>
-    <w:p>
-      <w:pPr>
-        <w:rPr>
-          <w:rFonts w:ascii="Arial" w:hAnsi="Arial" w:cs="Arial"/>
-        </w:rPr>
-      </w:pPr>
-      <w:r>
-        <w:rPr>
-          <w:rFonts w:ascii="Arial" w:hAnsi="Arial" w:cs="Arial"/>
-        </w:rPr>
+    <w:sdt>
+      <w:sdtPr>
+        <w:rPr>
+          <w:sz w:val="40"/>
+          <w:szCs w:val="40"/>
+          <w:lang w:val="es-419"/>
+        </w:rPr>
+        <w:id w:val="17669694"/>
+        <w:docPartObj>
+          <w:docPartGallery w:val="Table of Contents"/>
+          <w:docPartUnique/>
+        </w:docPartObj>
+      </w:sdtPr>
+      <w:sdtEndPr>
+        <w:rPr>
+          <w:rFonts w:ascii="Calibri" w:eastAsia="Calibri" w:hAnsi="Calibri" w:cs="Calibri"/>
+          <w:b/>
+          <w:bCs/>
+          <w:color w:val="auto"/>
+          <w:sz w:val="28"/>
+          <w:szCs w:val="28"/>
+        </w:rPr>
+      </w:sdtEndPr>
+      <w:sdtContent>
+        <w:p>
+          <w:pPr>
+            <w:pStyle w:val="TOCHeading"/>
+            <w:jc w:val="center"/>
+            <w:rPr>
+              <w:sz w:val="40"/>
+              <w:szCs w:val="40"/>
+              <w:lang w:val="es-419"/>
+            </w:rPr>
+          </w:pPr>
+          <w:r>
+            <w:rPr>
+              <w:sz w:val="40"/>
+              <w:szCs w:val="40"/>
+              <w:lang w:val="es-419"/>
+            </w:rPr>
+            <w:t>índice</w:t>
+          </w:r>
+        </w:p>
+        <w:p>
+          <w:pPr>
+            <w:pStyle w:val="TOC2"/>
+            <w:tabs>
+              <w:tab w:val="left" w:pos="720"/>
+              <w:tab w:val="right" w:leader="dot" w:pos="8494"/>
+            </w:tabs>
+            <w:rPr>
+              <w:noProof/>
+              <w:sz w:val="28"/>
+              <w:szCs w:val="28"/>
+            </w:rPr>
+          </w:pPr>
+          <w:r>
+            <w:rPr>
+              <w:sz w:val="28"/>
+              <w:szCs w:val="28"/>
+            </w:rPr>
+            <w:fldChar w:fldCharType="begin"/>
+          </w:r>
+          <w:r>
+            <w:rPr>
+              <w:sz w:val="28"/>
+              <w:szCs w:val="28"/>
+            </w:rPr>
+            <w:instrText xml:space="preserve"> TOC \o "1-3" \h \z \u </w:instrText>
+          </w:r>
+          <w:r>
+            <w:rPr>
+              <w:sz w:val="28"/>
+              <w:szCs w:val="28"/>
+            </w:rPr>
+            <w:fldChar w:fldCharType="separate"/>
+          </w:r>
+          <w:hyperlink w:anchor="_Toc160803287" w:history="1">
+            <w:r>
+              <w:rPr>
+                <w:rStyle w:val="Hyperlink"/>
+                <w:noProof/>
+                <w:sz w:val="28"/>
+                <w:szCs w:val="28"/>
+              </w:rPr>
+              <w:t>1-</w:t>
+            </w:r>
+            <w:r>
+              <w:rPr>
+                <w:noProof/>
+                <w:sz w:val="28"/>
+                <w:szCs w:val="28"/>
+              </w:rPr>
+              <w:tab/>
+            </w:r>
+            <w:r>
+              <w:rPr>
+                <w:rStyle w:val="Hyperlink"/>
+                <w:noProof/>
+                <w:sz w:val="28"/>
+                <w:szCs w:val="28"/>
+              </w:rPr>
+              <w:t>Descripción de la aplicación (base de datos)</w:t>
+            </w:r>
+            <w:r>
+              <w:rPr>
+                <w:noProof/>
+                <w:webHidden/>
+                <w:sz w:val="28"/>
+                <w:szCs w:val="28"/>
+              </w:rPr>
+              <w:tab/>
+            </w:r>
+            <w:r>
+              <w:rPr>
+                <w:noProof/>
+                <w:webHidden/>
+                <w:sz w:val="28"/>
+                <w:szCs w:val="28"/>
+              </w:rPr>
+              <w:fldChar w:fldCharType="begin"/>
+            </w:r>
+            <w:r>
+              <w:rPr>
+                <w:noProof/>
+                <w:webHidden/>
+                <w:sz w:val="28"/>
+                <w:szCs w:val="28"/>
+              </w:rPr>
+              <w:instrText xml:space="preserve"> PAGEREF _Toc160803287 \h </w:instrText>
+            </w:r>
+            <w:r>
+              <w:rPr>
+                <w:noProof/>
+                <w:webHidden/>
+                <w:sz w:val="28"/>
+                <w:szCs w:val="28"/>
+              </w:rPr>
+            </w:r>
+            <w:r>
+              <w:rPr>
+                <w:noProof/>
+                <w:webHidden/>
+                <w:sz w:val="28"/>
+                <w:szCs w:val="28"/>
+              </w:rPr>
+              <w:fldChar w:fldCharType="separate"/>
+            </w:r>
+            <w:r>
+              <w:rPr>
+                <w:noProof/>
+                <w:webHidden/>
+                <w:sz w:val="28"/>
+                <w:szCs w:val="28"/>
+              </w:rPr>
+              <w:t>3</w:t>
+            </w:r>
+            <w:r>
+              <w:rPr>
+                <w:noProof/>
+                <w:webHidden/>
+                <w:sz w:val="28"/>
+                <w:szCs w:val="28"/>
+              </w:rPr>
+              <w:fldChar w:fldCharType="end"/>
+            </w:r>
+          </w:hyperlink>
+        </w:p>
+        <w:p>
+          <w:pPr>
+            <w:pStyle w:val="TOC2"/>
+            <w:tabs>
+              <w:tab w:val="left" w:pos="720"/>
+              <w:tab w:val="right" w:leader="dot" w:pos="8494"/>
+            </w:tabs>
+            <w:rPr>
+              <w:noProof/>
+              <w:sz w:val="28"/>
+              <w:szCs w:val="28"/>
+            </w:rPr>
+          </w:pPr>
+          <w:hyperlink w:anchor="_Toc160803288" w:history="1">
+            <w:r>
+              <w:rPr>
+                <w:rStyle w:val="Hyperlink"/>
+                <w:noProof/>
+                <w:sz w:val="28"/>
+                <w:szCs w:val="28"/>
+              </w:rPr>
+              <w:t>2-</w:t>
+            </w:r>
+            <w:r>
+              <w:rPr>
+                <w:noProof/>
+                <w:sz w:val="28"/>
+                <w:szCs w:val="28"/>
+              </w:rPr>
+              <w:tab/>
+            </w:r>
+            <w:r>
+              <w:rPr>
+                <w:rStyle w:val="Hyperlink"/>
+                <w:noProof/>
+                <w:sz w:val="28"/>
+                <w:szCs w:val="28"/>
+              </w:rPr>
+              <w:t>Planteamiento del problema</w:t>
+            </w:r>
+            <w:r>
+              <w:rPr>
+                <w:noProof/>
+                <w:webHidden/>
+                <w:sz w:val="28"/>
+                <w:szCs w:val="28"/>
+              </w:rPr>
+              <w:tab/>
+            </w:r>
+            <w:r>
+              <w:rPr>
+                <w:noProof/>
+                <w:webHidden/>
+                <w:sz w:val="28"/>
+                <w:szCs w:val="28"/>
+              </w:rPr>
+              <w:fldChar w:fldCharType="begin"/>
+            </w:r>
+            <w:r>
+              <w:rPr>
+                <w:noProof/>
+                <w:webHidden/>
+                <w:sz w:val="28"/>
+                <w:szCs w:val="28"/>
+              </w:rPr>
+              <w:instrText xml:space="preserve"> PAGEREF _Toc160803288 \h </w:instrText>
+            </w:r>
+            <w:r>
+              <w:rPr>
+                <w:noProof/>
+                <w:webHidden/>
+                <w:sz w:val="28"/>
+                <w:szCs w:val="28"/>
+              </w:rPr>
+            </w:r>
+            <w:r>
+              <w:rPr>
+                <w:noProof/>
+                <w:webHidden/>
+                <w:sz w:val="28"/>
+                <w:szCs w:val="28"/>
+              </w:rPr>
+              <w:fldChar w:fldCharType="separate"/>
+            </w:r>
+            <w:r>
+              <w:rPr>
+                <w:noProof/>
+                <w:webHidden/>
+                <w:sz w:val="28"/>
+                <w:szCs w:val="28"/>
+              </w:rPr>
+              <w:t>3</w:t>
+            </w:r>
+            <w:r>
+              <w:rPr>
+                <w:noProof/>
+                <w:webHidden/>
+                <w:sz w:val="28"/>
+                <w:szCs w:val="28"/>
+              </w:rPr>
+              <w:fldChar w:fldCharType="end"/>
+            </w:r>
+          </w:hyperlink>
+        </w:p>
+        <w:p>
+          <w:pPr>
+            <w:pStyle w:val="TOC2"/>
+            <w:tabs>
+              <w:tab w:val="left" w:pos="720"/>
+              <w:tab w:val="right" w:leader="dot" w:pos="8494"/>
+            </w:tabs>
+            <w:rPr>
+              <w:noProof/>
+              <w:sz w:val="28"/>
+              <w:szCs w:val="28"/>
+            </w:rPr>
+          </w:pPr>
+          <w:hyperlink w:anchor="_Toc160803289" w:history="1">
+            <w:r>
+              <w:rPr>
+                <w:rStyle w:val="Hyperlink"/>
+                <w:noProof/>
+                <w:sz w:val="28"/>
+                <w:szCs w:val="28"/>
+              </w:rPr>
+              <w:t>3-</w:t>
+            </w:r>
+            <w:r>
+              <w:rPr>
+                <w:noProof/>
+                <w:sz w:val="28"/>
+                <w:szCs w:val="28"/>
+              </w:rPr>
+              <w:tab/>
+            </w:r>
+            <w:r>
+              <w:rPr>
+                <w:rStyle w:val="Hyperlink"/>
+                <w:noProof/>
+                <w:sz w:val="28"/>
+                <w:szCs w:val="28"/>
+              </w:rPr>
+              <w:t>Objetivo general</w:t>
+            </w:r>
+            <w:r>
+              <w:rPr>
+                <w:noProof/>
+                <w:webHidden/>
+                <w:sz w:val="28"/>
+                <w:szCs w:val="28"/>
+              </w:rPr>
+              <w:tab/>
+            </w:r>
+            <w:r>
+              <w:rPr>
+                <w:noProof/>
+                <w:webHidden/>
+                <w:sz w:val="28"/>
+                <w:szCs w:val="28"/>
+              </w:rPr>
+              <w:fldChar w:fldCharType="begin"/>
+            </w:r>
+            <w:r>
+              <w:rPr>
+                <w:noProof/>
+                <w:webHidden/>
+                <w:sz w:val="28"/>
+                <w:szCs w:val="28"/>
+              </w:rPr>
+              <w:instrText xml:space="preserve"> PAGEREF _Toc160803289 \h </w:instrText>
+            </w:r>
+            <w:r>
+              <w:rPr>
+                <w:noProof/>
+                <w:webHidden/>
+                <w:sz w:val="28"/>
+                <w:szCs w:val="28"/>
+              </w:rPr>
+            </w:r>
+            <w:r>
+              <w:rPr>
+                <w:noProof/>
+                <w:webHidden/>
+                <w:sz w:val="28"/>
+                <w:szCs w:val="28"/>
+              </w:rPr>
+              <w:fldChar w:fldCharType="separate"/>
+            </w:r>
+            <w:r>
+              <w:rPr>
+                <w:noProof/>
+                <w:webHidden/>
+                <w:sz w:val="28"/>
+                <w:szCs w:val="28"/>
+              </w:rPr>
+              <w:t>3</w:t>
+            </w:r>
+            <w:r>
+              <w:rPr>
+                <w:noProof/>
+                <w:webHidden/>
+                <w:sz w:val="28"/>
+                <w:szCs w:val="28"/>
+              </w:rPr>
+              <w:fldChar w:fldCharType="end"/>
+            </w:r>
+          </w:hyperlink>
+        </w:p>
+        <w:p>
+          <w:pPr>
+            <w:pStyle w:val="TOC2"/>
+            <w:tabs>
+              <w:tab w:val="left" w:pos="720"/>
+              <w:tab w:val="right" w:leader="dot" w:pos="8494"/>
+            </w:tabs>
+            <w:rPr>
+              <w:noProof/>
+              <w:sz w:val="28"/>
+              <w:szCs w:val="28"/>
+            </w:rPr>
+          </w:pPr>
+          <w:hyperlink w:anchor="_Toc160803290" w:history="1">
+            <w:r>
+              <w:rPr>
+                <w:rStyle w:val="Hyperlink"/>
+                <w:noProof/>
+                <w:sz w:val="28"/>
+                <w:szCs w:val="28"/>
+              </w:rPr>
+              <w:t>4-</w:t>
+            </w:r>
+            <w:r>
+              <w:rPr>
+                <w:noProof/>
+                <w:sz w:val="28"/>
+                <w:szCs w:val="28"/>
+              </w:rPr>
+              <w:tab/>
+            </w:r>
+            <w:r>
+              <w:rPr>
+                <w:rStyle w:val="Hyperlink"/>
+                <w:noProof/>
+                <w:sz w:val="28"/>
+                <w:szCs w:val="28"/>
+              </w:rPr>
+              <w:t>Objetivos específicos</w:t>
+            </w:r>
+            <w:r>
+              <w:rPr>
+                <w:noProof/>
+                <w:webHidden/>
+                <w:sz w:val="28"/>
+                <w:szCs w:val="28"/>
+              </w:rPr>
+              <w:tab/>
+            </w:r>
+            <w:r>
+              <w:rPr>
+                <w:noProof/>
+                <w:webHidden/>
+                <w:sz w:val="28"/>
+                <w:szCs w:val="28"/>
+              </w:rPr>
+              <w:fldChar w:fldCharType="begin"/>
+            </w:r>
+            <w:r>
+              <w:rPr>
+                <w:noProof/>
+                <w:webHidden/>
+                <w:sz w:val="28"/>
+                <w:szCs w:val="28"/>
+              </w:rPr>
+              <w:instrText xml:space="preserve"> PAGEREF _Toc160803290 \h </w:instrText>
+            </w:r>
+            <w:r>
+              <w:rPr>
+                <w:noProof/>
+                <w:webHidden/>
+                <w:sz w:val="28"/>
+                <w:szCs w:val="28"/>
+              </w:rPr>
+            </w:r>
+            <w:r>
+              <w:rPr>
+                <w:noProof/>
+                <w:webHidden/>
+                <w:sz w:val="28"/>
+                <w:szCs w:val="28"/>
+              </w:rPr>
+              <w:fldChar w:fldCharType="separate"/>
+            </w:r>
+            <w:r>
+              <w:rPr>
+                <w:noProof/>
+                <w:webHidden/>
+                <w:sz w:val="28"/>
+                <w:szCs w:val="28"/>
+              </w:rPr>
+              <w:t>3</w:t>
+            </w:r>
+            <w:r>
+              <w:rPr>
+                <w:noProof/>
+                <w:webHidden/>
+                <w:sz w:val="28"/>
+                <w:szCs w:val="28"/>
+              </w:rPr>
+              <w:fldChar w:fldCharType="end"/>
+            </w:r>
+          </w:hyperlink>
+        </w:p>
+        <w:p>
+          <w:pPr>
+            <w:pStyle w:val="TOC2"/>
+            <w:tabs>
+              <w:tab w:val="left" w:pos="720"/>
+              <w:tab w:val="right" w:leader="dot" w:pos="8494"/>
+            </w:tabs>
+            <w:rPr>
+              <w:noProof/>
+              <w:sz w:val="28"/>
+              <w:szCs w:val="28"/>
+            </w:rPr>
+          </w:pPr>
+          <w:hyperlink w:anchor="_Toc160803291" w:history="1">
+            <w:r>
+              <w:rPr>
+                <w:rStyle w:val="Hyperlink"/>
+                <w:noProof/>
+                <w:sz w:val="28"/>
+                <w:szCs w:val="28"/>
+              </w:rPr>
+              <w:t>5-</w:t>
+            </w:r>
+            <w:r>
+              <w:rPr>
+                <w:noProof/>
+                <w:sz w:val="28"/>
+                <w:szCs w:val="28"/>
+              </w:rPr>
+              <w:tab/>
+            </w:r>
+            <w:r>
+              <w:rPr>
+                <w:rStyle w:val="Hyperlink"/>
+                <w:noProof/>
+                <w:sz w:val="28"/>
+                <w:szCs w:val="28"/>
+              </w:rPr>
+              <w:t>Diagrama entidad relación preliminar del proyecto</w:t>
+            </w:r>
+            <w:r>
+              <w:rPr>
+                <w:noProof/>
+                <w:webHidden/>
+                <w:sz w:val="28"/>
+                <w:szCs w:val="28"/>
+              </w:rPr>
+              <w:tab/>
+            </w:r>
+            <w:r>
+              <w:rPr>
+                <w:noProof/>
+                <w:webHidden/>
+                <w:sz w:val="28"/>
+                <w:szCs w:val="28"/>
+              </w:rPr>
+              <w:fldChar w:fldCharType="begin"/>
+            </w:r>
+            <w:r>
+              <w:rPr>
+                <w:noProof/>
+                <w:webHidden/>
+                <w:sz w:val="28"/>
+                <w:szCs w:val="28"/>
+              </w:rPr>
+              <w:instrText xml:space="preserve"> PAGEREF _Toc160803291 \h </w:instrText>
+            </w:r>
+            <w:r>
+              <w:rPr>
+                <w:noProof/>
+                <w:webHidden/>
+                <w:sz w:val="28"/>
+                <w:szCs w:val="28"/>
+              </w:rPr>
+            </w:r>
+            <w:r>
+              <w:rPr>
+                <w:noProof/>
+                <w:webHidden/>
+                <w:sz w:val="28"/>
+                <w:szCs w:val="28"/>
+              </w:rPr>
+              <w:fldChar w:fldCharType="separate"/>
+            </w:r>
+            <w:r>
+              <w:rPr>
+                <w:noProof/>
+                <w:webHidden/>
+                <w:sz w:val="28"/>
+                <w:szCs w:val="28"/>
+              </w:rPr>
+              <w:t>4</w:t>
+            </w:r>
+            <w:r>
+              <w:rPr>
+                <w:noProof/>
+                <w:webHidden/>
+                <w:sz w:val="28"/>
+                <w:szCs w:val="28"/>
+              </w:rPr>
+              <w:fldChar w:fldCharType="end"/>
+            </w:r>
+          </w:hyperlink>
+        </w:p>
+        <w:p>
+          <w:pPr>
+            <w:rPr>
+              <w:sz w:val="28"/>
+              <w:szCs w:val="28"/>
+            </w:rPr>
+          </w:pPr>
+          <w:r>
+            <w:rPr>
+              <w:b/>
+              <w:bCs/>
+              <w:sz w:val="28"/>
+              <w:szCs w:val="28"/>
+            </w:rPr>
+            <w:fldChar w:fldCharType="end"/>
+          </w:r>
+        </w:p>
+      </w:sdtContent>
+    </w:sdt>
+    <w:p>
+      <w:pPr>
+        <w:pStyle w:val="TOCHeading"/>
+        <w:jc w:val="center"/>
+        <w:rPr>
+          <w:sz w:val="40"/>
+          <w:szCs w:val="40"/>
+          <w:lang w:val="es-419"/>
+        </w:rPr>
+      </w:pPr>
+    </w:p>
+    <w:p>
+      <w:pPr>
+        <w:rPr>
+          <w:rFonts w:ascii="Arial" w:hAnsi="Arial" w:cs="Arial"/>
+          <w:sz w:val="28"/>
+          <w:szCs w:val="28"/>
+        </w:rPr>
+      </w:pPr>
+    </w:p>
+    <w:p>
+      <w:pPr>
+        <w:rPr>
+          <w:rFonts w:ascii="Arial" w:hAnsi="Arial" w:cs="Arial"/>
+          <w:sz w:val="28"/>
+          <w:szCs w:val="28"/>
+        </w:rPr>
+      </w:pPr>
+    </w:p>
+    <w:p>
+      <w:pPr>
+        <w:rPr>
+          <w:rFonts w:ascii="Arial" w:hAnsi="Arial" w:cs="Arial"/>
+        </w:rPr>
+      </w:pPr>
+    </w:p>
+    <w:p>
+      <w:pPr>
+        <w:rPr>
+          <w:rFonts w:ascii="Arial" w:hAnsi="Arial" w:cs="Arial"/>
+        </w:rPr>
+      </w:pPr>
+    </w:p>
+    <w:p>
+      <w:pPr>
+        <w:rPr>
+          <w:rFonts w:ascii="Arial" w:hAnsi="Arial" w:cs="Arial"/>
+        </w:rPr>
+      </w:pPr>
+    </w:p>
+    <w:p>
+      <w:pPr>
+        <w:rPr>
+          <w:rFonts w:ascii="Arial" w:hAnsi="Arial" w:cs="Arial"/>
+        </w:rPr>
+      </w:pPr>
+    </w:p>
+    <w:p>
+      <w:pPr>
+        <w:rPr>
+          <w:rFonts w:ascii="Arial" w:hAnsi="Arial" w:cs="Arial"/>
+        </w:rPr>
+      </w:pPr>
+    </w:p>
+    <w:p>
+      <w:pPr>
+        <w:rPr>
+          <w:rFonts w:ascii="Arial" w:hAnsi="Arial" w:cs="Arial"/>
+        </w:rPr>
+      </w:pPr>
+    </w:p>
+    <w:p>
+      <w:pPr>
+        <w:rPr>
+          <w:rFonts w:ascii="Arial" w:hAnsi="Arial" w:cs="Arial"/>
+        </w:rPr>
+      </w:pPr>
+    </w:p>
+    <w:p>
+      <w:pPr>
+        <w:rPr>
+          <w:rFonts w:ascii="Arial" w:hAnsi="Arial" w:cs="Arial"/>
+        </w:rPr>
+      </w:pPr>
+    </w:p>
+    <w:p>
+      <w:pPr>
+        <w:rPr>
+          <w:rFonts w:ascii="Arial" w:hAnsi="Arial" w:cs="Arial"/>
+        </w:rPr>
+      </w:pPr>
+    </w:p>
+    <w:p>
+      <w:pPr>
+        <w:rPr>
+          <w:rFonts w:ascii="Arial" w:hAnsi="Arial" w:cs="Arial"/>
+        </w:rPr>
+      </w:pPr>
+    </w:p>
+    <w:p>
+      <w:pPr>
+        <w:rPr>
+          <w:rFonts w:ascii="Arial" w:hAnsi="Arial" w:cs="Arial"/>
+        </w:rPr>
+      </w:pPr>
+    </w:p>
+    <w:p>
+      <w:pPr>
+        <w:rPr>
+          <w:rFonts w:ascii="Arial" w:hAnsi="Arial" w:cs="Arial"/>
+        </w:rPr>
+      </w:pPr>
+    </w:p>
+    <w:p>
+      <w:pPr>
+        <w:rPr>
+          <w:rFonts w:ascii="Arial" w:hAnsi="Arial" w:cs="Arial"/>
+        </w:rPr>
+      </w:pPr>
+    </w:p>
+    <w:p>
+      <w:pPr>
+        <w:rPr>
+          <w:rFonts w:ascii="Arial" w:hAnsi="Arial" w:cs="Arial"/>
+        </w:rPr>
+      </w:pPr>
+    </w:p>
+    <w:p>
+      <w:pPr>
+        <w:rPr>
+          <w:rFonts w:ascii="Arial" w:hAnsi="Arial" w:cs="Arial"/>
+        </w:rPr>
+      </w:pPr>
+    </w:p>
+    <w:p>
+      <w:pPr>
+        <w:rPr>
+          <w:rFonts w:ascii="Arial" w:hAnsi="Arial" w:cs="Arial"/>
+        </w:rPr>
+      </w:pPr>
+    </w:p>
+    <w:p>
+      <w:pPr>
+        <w:rPr>
+          <w:rFonts w:ascii="Arial" w:hAnsi="Arial" w:cs="Arial"/>
+        </w:rPr>
+      </w:pPr>
+    </w:p>
+    <w:p>
+      <w:pPr>
+        <w:rPr>
+          <w:rFonts w:ascii="Arial" w:hAnsi="Arial" w:cs="Arial"/>
+        </w:rPr>
+      </w:pPr>
+    </w:p>
+    <w:p>
+      <w:pPr>
+        <w:rPr>
+          <w:rFonts w:ascii="Arial" w:hAnsi="Arial" w:cs="Arial"/>
+        </w:rPr>
+      </w:pPr>
+    </w:p>
+    <w:p>
+      <w:pPr>
+        <w:rPr>
+          <w:rFonts w:ascii="Arial" w:hAnsi="Arial" w:cs="Arial"/>
+        </w:rPr>
+      </w:pPr>
+    </w:p>
+    <w:p>
+      <w:pPr>
+        <w:rPr>
+          <w:rFonts w:ascii="Arial" w:hAnsi="Arial" w:cs="Arial"/>
+        </w:rPr>
+      </w:pPr>
+    </w:p>
+    <w:p>
+      <w:pPr>
+        <w:pStyle w:val="Heading2"/>
+        <w:numPr>
+          <w:ilvl w:val="0"/>
+          <w:numId w:val="4"/>
+        </w:numPr>
+      </w:pPr>
+      <w:bookmarkStart w:id="0" w:name="_Toc160803287"/>
+      <w:r>
         <w:lastRenderedPageBreak/>
         <w:t>Descripción de la aplicación (base de datos)</w:t>
       </w:r>
-      <w:r>
-        <w:rPr>
-          <w:rFonts w:ascii="Arial" w:hAnsi="Arial" w:cs="Arial"/>
-        </w:rPr>
-        <w:br/>
+      <w:bookmarkEnd w:id="0"/>
+    </w:p>
+    <w:p>
+      <w:pPr>
+        <w:jc w:val="both"/>
+        <w:rPr>
+          <w:rFonts w:ascii="Arial" w:hAnsi="Arial" w:cs="Arial"/>
+          <w:sz w:val="24"/>
+          <w:szCs w:val="24"/>
+        </w:rPr>
+      </w:pPr>
+      <w:r>
+        <w:rPr>
+          <w:rFonts w:ascii="Arial" w:hAnsi="Arial" w:cs="Arial"/>
+          <w:sz w:val="24"/>
+          <w:szCs w:val="24"/>
+        </w:rPr>
+        <w:t>La base de datos está diseñada para gestionar la información relacionada con la certificación de estándares de competencia, facilitando la inscripción a certificaciones, el seguimiento del progreso de los participantes, la validación de competencias adquiridas y la emisión de certificados. Su objetivo es centralizar y automatizar los procesos relacionados con las certificaciones, mejorando la eficiencia operativa y asegurando la precisión de los registros.</w:t>
+      </w:r>
+    </w:p>
+    <w:p>
+      <w:pPr>
+        <w:rPr>
+          <w:rFonts w:ascii="Arial" w:hAnsi="Arial" w:cs="Arial"/>
+          <w:sz w:val="24"/>
+          <w:szCs w:val="24"/>
+        </w:rPr>
+      </w:pPr>
+    </w:p>
+    <w:p>
+      <w:pPr>
+        <w:pStyle w:val="Heading2"/>
+        <w:numPr>
+          <w:ilvl w:val="0"/>
+          <w:numId w:val="4"/>
+        </w:numPr>
+      </w:pPr>
+      <w:bookmarkStart w:id="1" w:name="_Toc160803288"/>
+      <w:r>
         <w:t>Planteamiento del problema</w:t>
       </w:r>
-    </w:p>
-    <w:p>
-      <w:pPr>
-        <w:rPr>
-          <w:rFonts w:ascii="Arial" w:hAnsi="Arial" w:cs="Arial"/>
-        </w:rPr>
-      </w:pPr>
-      <w:r>
-        <w:rPr>
-          <w:rFonts w:ascii="Arial" w:hAnsi="Arial" w:cs="Arial"/>
-        </w:rPr>
+      <w:bookmarkEnd w:id="1"/>
+    </w:p>
+    <w:p>
+      <w:pPr>
+        <w:jc w:val="both"/>
+        <w:rPr>
+          <w:rFonts w:ascii="Arial" w:hAnsi="Arial" w:cs="Arial"/>
+          <w:sz w:val="24"/>
+          <w:szCs w:val="24"/>
+        </w:rPr>
+      </w:pPr>
+      <w:r>
+        <w:rPr>
+          <w:rFonts w:ascii="Arial" w:hAnsi="Arial" w:cs="Arial"/>
+          <w:sz w:val="24"/>
+          <w:szCs w:val="24"/>
+        </w:rPr>
+        <w:t>La empresa certificadora enfrenta desafíos en la gestión eficiente y en la operacionalización de sus procesos de certificación debido a sistemas desactualizados y la falta de un método centralizado para el manejo de la información. Esto resulta en ineficiencias operativas, errores en los registros, demoras en la emisión de certificados y dificultades para adaptarse rápidamente a cambios en los estándares de competencia.</w:t>
+      </w:r>
+    </w:p>
+    <w:p/>
+    <w:p>
+      <w:pPr>
+        <w:pStyle w:val="Heading2"/>
+        <w:numPr>
+          <w:ilvl w:val="0"/>
+          <w:numId w:val="4"/>
+        </w:numPr>
+      </w:pPr>
+      <w:bookmarkStart w:id="2" w:name="_Toc160803289"/>
+      <w:r>
         <w:t>Objetivo general</w:t>
       </w:r>
-    </w:p>
-    <w:p>
-      <w:pPr>
-        <w:rPr>
-          <w:rFonts w:ascii="Arial" w:hAnsi="Arial" w:cs="Arial"/>
-        </w:rPr>
-      </w:pPr>
-      <w:r>
-        <w:rPr>
-          <w:rFonts w:ascii="Arial" w:hAnsi="Arial" w:cs="Arial"/>
-        </w:rPr>
+      <w:bookmarkEnd w:id="2"/>
+    </w:p>
+    <w:p>
+      <w:pPr>
+        <w:jc w:val="both"/>
+        <w:rPr>
+          <w:rFonts w:ascii="Arial" w:hAnsi="Arial" w:cs="Arial"/>
+          <w:sz w:val="24"/>
+          <w:szCs w:val="24"/>
+        </w:rPr>
+      </w:pPr>
+      <w:r>
+        <w:rPr>
+          <w:rFonts w:ascii="Arial" w:hAnsi="Arial" w:cs="Arial"/>
+          <w:sz w:val="24"/>
+          <w:szCs w:val="24"/>
+        </w:rPr>
+        <w:t>Desarrollar e implementar una base de datos robusta y escalable que centralice y automatice la gestión de certificaciones en estándares de competencia, mejorando la eficiencia operativa, asegurando la precisión de los registros, y facilitando el proceso de certificación para todos los interesados.</w:t>
+      </w:r>
+    </w:p>
+    <w:p/>
+    <w:p>
+      <w:pPr>
+        <w:pStyle w:val="Heading2"/>
+        <w:numPr>
+          <w:ilvl w:val="0"/>
+          <w:numId w:val="4"/>
+        </w:numPr>
+      </w:pPr>
+      <w:bookmarkStart w:id="3" w:name="_Toc160803290"/>
+      <w:r>
         <w:t>Objetivos específicos</w:t>
       </w:r>
-    </w:p>
-    <w:p>
-      <w:pPr>
-        <w:rPr>
-          <w:rFonts w:ascii="Arial" w:hAnsi="Arial" w:cs="Arial"/>
-        </w:rPr>
-      </w:pPr>
-      <w:r>
-        <w:rPr>
-          <w:rFonts w:ascii="Arial" w:hAnsi="Arial" w:cs="Arial"/>
-        </w:rPr>
+      <w:bookmarkEnd w:id="3"/>
+    </w:p>
+    <w:p>
+      <w:pPr>
+        <w:pStyle w:val="ListParagraph"/>
+        <w:numPr>
+          <w:ilvl w:val="0"/>
+          <w:numId w:val="5"/>
+        </w:numPr>
+        <w:rPr>
+          <w:rFonts w:ascii="Arial" w:hAnsi="Arial" w:cs="Arial"/>
+          <w:sz w:val="24"/>
+          <w:szCs w:val="24"/>
+        </w:rPr>
+      </w:pPr>
+      <w:r>
+        <w:rPr>
+          <w:rFonts w:ascii="Arial" w:hAnsi="Arial" w:cs="Arial"/>
+          <w:sz w:val="24"/>
+          <w:szCs w:val="24"/>
+        </w:rPr>
+        <w:t xml:space="preserve"> Automatizar los procesos de inscripción, evaluación y emisión de certificados.</w:t>
+      </w:r>
+    </w:p>
+    <w:p>
+      <w:pPr>
+        <w:pStyle w:val="ListParagraph"/>
+        <w:numPr>
+          <w:ilvl w:val="0"/>
+          <w:numId w:val="5"/>
+        </w:numPr>
+        <w:rPr>
+          <w:rFonts w:ascii="Arial" w:hAnsi="Arial" w:cs="Arial"/>
+          <w:sz w:val="24"/>
+          <w:szCs w:val="24"/>
+        </w:rPr>
+      </w:pPr>
+      <w:r>
+        <w:rPr>
+          <w:rFonts w:ascii="Arial" w:hAnsi="Arial" w:cs="Arial"/>
+          <w:sz w:val="24"/>
+          <w:szCs w:val="24"/>
+        </w:rPr>
+        <w:t>Desarrollar mecanismos para el seguimiento continuo del progreso de los participantes y la validación de competencias.</w:t>
+      </w:r>
+    </w:p>
+    <w:p>
+      <w:pPr>
+        <w:pStyle w:val="ListParagraph"/>
+        <w:numPr>
+          <w:ilvl w:val="0"/>
+          <w:numId w:val="5"/>
+        </w:numPr>
+        <w:rPr>
+          <w:rFonts w:ascii="Arial" w:hAnsi="Arial" w:cs="Arial"/>
+          <w:sz w:val="24"/>
+          <w:szCs w:val="24"/>
+        </w:rPr>
+      </w:pPr>
+      <w:r>
+        <w:rPr>
+          <w:rFonts w:ascii="Arial" w:hAnsi="Arial" w:cs="Arial"/>
+          <w:sz w:val="24"/>
+          <w:szCs w:val="24"/>
+        </w:rPr>
+        <w:t>Garantizar la accesibilidad y seguridad de la base de datos para usuarios autorizados.</w:t>
+      </w:r>
+    </w:p>
+    <w:p>
+      <w:pPr>
+        <w:pStyle w:val="ListParagraph"/>
+        <w:numPr>
+          <w:ilvl w:val="0"/>
+          <w:numId w:val="5"/>
+        </w:numPr>
+        <w:rPr>
+          <w:rFonts w:ascii="Arial" w:hAnsi="Arial" w:cs="Arial"/>
+          <w:sz w:val="24"/>
+          <w:szCs w:val="24"/>
+        </w:rPr>
+      </w:pPr>
+      <w:r>
+        <w:rPr>
+          <w:rFonts w:ascii="Arial" w:hAnsi="Arial" w:cs="Arial"/>
+          <w:sz w:val="24"/>
+          <w:szCs w:val="24"/>
+        </w:rPr>
+        <w:t>Proveer capacidades de generación de reportes y análisis de datos para apoyar la toma de decisiones y la mejora continua.</w:t>
+      </w:r>
+    </w:p>
+    <w:p/>
+    <w:p/>
+    <w:p/>
+    <w:p>
+      <w:pPr>
+        <w:pStyle w:val="Heading2"/>
+        <w:numPr>
+          <w:ilvl w:val="0"/>
+          <w:numId w:val="4"/>
+        </w:numPr>
+      </w:pPr>
+      <w:bookmarkStart w:id="4" w:name="_Toc160803291"/>
+      <w:r>
+        <w:lastRenderedPageBreak/>
         <w:t>Diagrama entidad relación preliminar del proyecto</w:t>
       </w:r>
+      <w:bookmarkEnd w:id="4"/>
+    </w:p>
+    <w:p/>
+    <w:p>
+      <w:pPr>
+        <w:rPr>
+          <w:rFonts w:ascii="Arial" w:hAnsi="Arial" w:cs="Arial"/>
+          <w:sz w:val="24"/>
+          <w:szCs w:val="24"/>
+          <w:lang w:val="en-US"/>
+        </w:rPr>
+      </w:pPr>
+      <w:r>
+        <w:rPr>
+          <w:rFonts w:ascii="Arial" w:hAnsi="Arial" w:cs="Arial"/>
+          <w:sz w:val="24"/>
+          <w:szCs w:val="24"/>
+        </w:rPr>
+        <w:t>Entidades y atributos:</w:t>
+      </w:r>
+    </w:p>
+    <w:p>
+      <w:pPr>
+        <w:pStyle w:val="ListBullet"/>
+        <w:rPr>
+          <w:rFonts w:ascii="Arial" w:hAnsi="Arial" w:cs="Arial"/>
+          <w:sz w:val="24"/>
+          <w:szCs w:val="24"/>
+          <w:lang w:val="es-419"/>
+        </w:rPr>
+      </w:pPr>
+      <w:r>
+        <w:rPr>
+          <w:rFonts w:ascii="Arial" w:hAnsi="Arial" w:cs="Arial"/>
+          <w:sz w:val="24"/>
+          <w:szCs w:val="24"/>
+          <w:lang w:val="es-419"/>
+        </w:rPr>
+        <w:t>Participantes: ID, nombre completo, correo electrónico, número de teléfono, dirección, fecha de registro, edad.</w:t>
+      </w:r>
+      <w:r>
+        <w:rPr>
+          <w:rFonts w:ascii="Arial" w:hAnsi="Arial" w:cs="Arial"/>
+          <w:sz w:val="24"/>
+          <w:szCs w:val="24"/>
+          <w:lang w:val="es-419"/>
+        </w:rPr>
+        <w:t xml:space="preserve"> Un participante puede inscribirse a más de un alineamiento y </w:t>
+      </w:r>
+      <w:r>
+        <w:rPr>
+          <w:rFonts w:ascii="Arial" w:hAnsi="Arial" w:cs="Arial"/>
+          <w:sz w:val="24"/>
+          <w:szCs w:val="24"/>
+          <w:lang w:val="es-419"/>
+        </w:rPr>
+        <w:t>evaluación.</w:t>
+      </w:r>
+      <w:r>
+        <w:rPr>
+          <w:rFonts w:ascii="Arial" w:hAnsi="Arial" w:cs="Arial"/>
+          <w:sz w:val="24"/>
+          <w:szCs w:val="24"/>
+          <w:lang w:val="es-419"/>
+        </w:rPr>
+        <w:t xml:space="preserve"> Una evaluación sólo puede ser realizada por un cliente y un alineamiento puede ser cursada por</w:t>
+      </w:r>
+      <w:r>
+        <w:rPr>
+          <w:rFonts w:ascii="Arial" w:hAnsi="Arial" w:cs="Arial"/>
+          <w:sz w:val="24"/>
+          <w:szCs w:val="24"/>
+          <w:lang w:val="es-419"/>
+        </w:rPr>
+        <w:t xml:space="preserve"> más de un</w:t>
+      </w:r>
+      <w:r>
+        <w:rPr>
+          <w:rFonts w:ascii="Arial" w:hAnsi="Arial" w:cs="Arial"/>
+          <w:sz w:val="24"/>
+          <w:szCs w:val="24"/>
+          <w:lang w:val="es-419"/>
+        </w:rPr>
+        <w:t xml:space="preserve"> cliente.</w:t>
+      </w:r>
+    </w:p>
+    <w:p>
+      <w:pPr>
+        <w:pStyle w:val="ListBullet"/>
+        <w:rPr>
+          <w:rFonts w:ascii="Arial" w:hAnsi="Arial" w:cs="Arial"/>
+          <w:sz w:val="24"/>
+          <w:szCs w:val="24"/>
+          <w:lang w:val="es-419"/>
+        </w:rPr>
+      </w:pPr>
+      <w:r>
+        <w:rPr>
+          <w:rFonts w:ascii="Arial" w:hAnsi="Arial" w:cs="Arial"/>
+          <w:sz w:val="24"/>
+          <w:szCs w:val="24"/>
+          <w:lang w:val="es-419"/>
+        </w:rPr>
+        <w:t>Certificaciones: ID, estándar certificado, ID del participante, nombre completo del participante.</w:t>
+      </w:r>
+      <w:r>
+        <w:rPr>
+          <w:rFonts w:ascii="Arial" w:hAnsi="Arial" w:cs="Arial"/>
+          <w:sz w:val="24"/>
+          <w:szCs w:val="24"/>
+          <w:lang w:val="es-419"/>
+        </w:rPr>
+        <w:t xml:space="preserve"> </w:t>
+      </w:r>
+      <w:r>
+        <w:rPr>
+          <w:rFonts w:ascii="Arial" w:hAnsi="Arial" w:cs="Arial"/>
+          <w:sz w:val="24"/>
+          <w:szCs w:val="24"/>
+          <w:lang w:val="es-419"/>
+        </w:rPr>
+        <w:t xml:space="preserve">Una certificación </w:t>
+      </w:r>
+      <w:r>
+        <w:rPr>
+          <w:rFonts w:ascii="Arial" w:hAnsi="Arial" w:cs="Arial"/>
+          <w:sz w:val="24"/>
+          <w:szCs w:val="24"/>
+          <w:lang w:val="es-419"/>
+        </w:rPr>
+        <w:t xml:space="preserve">puede tener muchos participantes y </w:t>
+      </w:r>
+      <w:r>
+        <w:rPr>
+          <w:rFonts w:ascii="Arial" w:hAnsi="Arial" w:cs="Arial"/>
+          <w:sz w:val="24"/>
+          <w:szCs w:val="24"/>
+          <w:lang w:val="es-419"/>
+        </w:rPr>
+        <w:t>puede estar relacionada con un solo estándar de competencia</w:t>
+      </w:r>
+      <w:r>
+        <w:rPr>
+          <w:rFonts w:ascii="Arial" w:hAnsi="Arial" w:cs="Arial"/>
+          <w:sz w:val="24"/>
+          <w:szCs w:val="24"/>
+          <w:lang w:val="es-419"/>
+        </w:rPr>
+        <w:t>. Un participante puede tener más de un certificado. U</w:t>
+      </w:r>
+      <w:r>
+        <w:rPr>
+          <w:rFonts w:ascii="Arial" w:hAnsi="Arial" w:cs="Arial"/>
+          <w:sz w:val="24"/>
+          <w:szCs w:val="24"/>
+          <w:lang w:val="es-419"/>
+        </w:rPr>
+        <w:t xml:space="preserve">n estándar de competencia puede </w:t>
+      </w:r>
+      <w:r>
+        <w:rPr>
+          <w:rFonts w:ascii="Arial" w:hAnsi="Arial" w:cs="Arial"/>
+          <w:sz w:val="24"/>
+          <w:szCs w:val="24"/>
+          <w:lang w:val="es-419"/>
+        </w:rPr>
+        <w:t>expedir más de un certificado.</w:t>
+      </w:r>
+    </w:p>
+    <w:p>
+      <w:pPr>
+        <w:pStyle w:val="ListBullet"/>
+        <w:rPr>
+          <w:rFonts w:ascii="Arial" w:hAnsi="Arial" w:cs="Arial"/>
+          <w:sz w:val="24"/>
+          <w:szCs w:val="24"/>
+          <w:lang w:val="es-419"/>
+        </w:rPr>
+      </w:pPr>
+      <w:r>
+        <w:rPr>
+          <w:rFonts w:ascii="Arial" w:hAnsi="Arial" w:cs="Arial"/>
+          <w:sz w:val="24"/>
+          <w:szCs w:val="24"/>
+          <w:lang w:val="es-419"/>
+        </w:rPr>
+        <w:t>Estándares de Competencia: ID, descripción, nivel o categoría.</w:t>
+      </w:r>
+      <w:r>
+        <w:rPr>
+          <w:rFonts w:ascii="Arial" w:hAnsi="Arial" w:cs="Arial"/>
+          <w:sz w:val="24"/>
+          <w:szCs w:val="24"/>
+          <w:lang w:val="es-419"/>
+        </w:rPr>
+        <w:t xml:space="preserve"> </w:t>
+      </w:r>
+    </w:p>
+    <w:p>
+      <w:pPr>
+        <w:pStyle w:val="ListBullet"/>
+        <w:rPr>
+          <w:rFonts w:ascii="Arial" w:hAnsi="Arial" w:cs="Arial"/>
+          <w:sz w:val="24"/>
+          <w:szCs w:val="24"/>
+          <w:lang w:val="es-419"/>
+        </w:rPr>
+      </w:pPr>
+      <w:r>
+        <w:rPr>
+          <w:rFonts w:ascii="Arial" w:hAnsi="Arial" w:cs="Arial"/>
+          <w:sz w:val="24"/>
+          <w:szCs w:val="24"/>
+          <w:lang w:val="es-419"/>
+        </w:rPr>
+        <w:t>Alineaciones: ID, descripción, estándar de competencia asociado.</w:t>
+      </w:r>
+      <w:r>
+        <w:rPr>
+          <w:rFonts w:ascii="Arial" w:hAnsi="Arial" w:cs="Arial"/>
+          <w:sz w:val="24"/>
+          <w:szCs w:val="24"/>
+          <w:lang w:val="es-419"/>
+        </w:rPr>
+        <w:t xml:space="preserve"> Una alineación puede estar relacionada con un solo estándar de competencia. Un estándar de competencia puede tener solo una alineación.</w:t>
+      </w:r>
+    </w:p>
+    <w:p>
+      <w:pPr>
+        <w:pStyle w:val="ListBullet"/>
+        <w:rPr>
+          <w:rFonts w:ascii="Arial" w:hAnsi="Arial" w:cs="Arial"/>
+          <w:sz w:val="24"/>
+          <w:szCs w:val="24"/>
+          <w:lang w:val="es-419"/>
+        </w:rPr>
+      </w:pPr>
+      <w:r>
+        <w:rPr>
+          <w:rFonts w:ascii="Arial" w:hAnsi="Arial" w:cs="Arial"/>
+          <w:sz w:val="24"/>
+          <w:szCs w:val="24"/>
+          <w:lang w:val="es-419"/>
+        </w:rPr>
+        <w:t>Evaluaciones: ID, descripción, estándar de competencia asociado.</w:t>
+      </w:r>
+      <w:r>
+        <w:rPr>
+          <w:rFonts w:ascii="Arial" w:hAnsi="Arial" w:cs="Arial"/>
+          <w:sz w:val="24"/>
+          <w:szCs w:val="24"/>
+          <w:lang w:val="es-419"/>
+        </w:rPr>
+        <w:t xml:space="preserve"> Una evaluación puede estar relacionado a un solo estándar de competencia. Un estándar de competencia puede tener solo una evaluación.</w:t>
+      </w:r>
+    </w:p>
+    <w:p>
+      <w:pPr>
+        <w:pStyle w:val="ListBullet"/>
+        <w:rPr>
+          <w:rFonts w:ascii="Arial" w:hAnsi="Arial" w:cs="Arial"/>
+          <w:sz w:val="24"/>
+          <w:szCs w:val="24"/>
+          <w:lang w:val="es-419"/>
+        </w:rPr>
+      </w:pPr>
+      <w:r>
+        <w:rPr>
+          <w:rFonts w:ascii="Arial" w:hAnsi="Arial" w:cs="Arial"/>
+          <w:sz w:val="24"/>
+          <w:szCs w:val="24"/>
+          <w:lang w:val="es-419"/>
+        </w:rPr>
+        <w:t>Resultados: ID de evaluación, ID del participante, fecha de realización, resultado obtenido.</w:t>
+      </w:r>
+      <w:r>
+        <w:rPr>
+          <w:rFonts w:ascii="Arial" w:hAnsi="Arial" w:cs="Arial"/>
+          <w:sz w:val="24"/>
+          <w:szCs w:val="24"/>
+          <w:lang w:val="es-419"/>
+        </w:rPr>
+        <w:t xml:space="preserve"> Un resultado puede pertenecer a una sola evaluación. Una evaluación sólo puede tener un resultado.</w:t>
+      </w:r>
+    </w:p>
+    <w:p>
+      <w:pPr>
+        <w:pStyle w:val="ListBullet"/>
+        <w:numPr>
+          <w:ilvl w:val="0"/>
+          <w:numId w:val="0"/>
+        </w:numPr>
+        <w:ind w:left="360" w:hanging="360"/>
+        <w:rPr>
+          <w:rFonts w:ascii="Arial" w:hAnsi="Arial" w:cs="Arial"/>
+          <w:sz w:val="24"/>
+          <w:szCs w:val="24"/>
+          <w:lang w:val="es-419"/>
+        </w:rPr>
+      </w:pPr>
+    </w:p>
+    <w:p>
+      <w:pPr>
+        <w:pStyle w:val="ListBullet"/>
+        <w:numPr>
+          <w:ilvl w:val="0"/>
+          <w:numId w:val="0"/>
+        </w:numPr>
+        <w:ind w:left="360" w:hanging="360"/>
+        <w:rPr>
+          <w:rFonts w:ascii="Arial" w:hAnsi="Arial" w:cs="Arial"/>
+          <w:sz w:val="24"/>
+          <w:szCs w:val="24"/>
+          <w:lang w:val="es-419"/>
+        </w:rPr>
+      </w:pPr>
+    </w:p>
+    <w:p>
+      <w:pPr>
+        <w:pStyle w:val="ListBullet"/>
+        <w:numPr>
+          <w:ilvl w:val="0"/>
+          <w:numId w:val="0"/>
+        </w:numPr>
+        <w:ind w:left="360" w:hanging="360"/>
+        <w:rPr>
+          <w:rFonts w:ascii="Arial" w:hAnsi="Arial" w:cs="Arial"/>
+          <w:sz w:val="24"/>
+          <w:szCs w:val="24"/>
+          <w:lang w:val="es-419"/>
+        </w:rPr>
+      </w:pPr>
+    </w:p>
+    <w:p>
+      <w:pPr>
+        <w:pStyle w:val="ListBullet"/>
+        <w:numPr>
+          <w:ilvl w:val="0"/>
+          <w:numId w:val="0"/>
+        </w:numPr>
+        <w:ind w:left="360" w:hanging="360"/>
+        <w:rPr>
+          <w:rFonts w:ascii="Arial" w:hAnsi="Arial" w:cs="Arial"/>
+          <w:sz w:val="24"/>
+          <w:szCs w:val="24"/>
+          <w:lang w:val="es-419"/>
+        </w:rPr>
+      </w:pPr>
+    </w:p>
+    <w:p>
+      <w:pPr>
+        <w:pStyle w:val="ListBullet"/>
+        <w:numPr>
+          <w:ilvl w:val="0"/>
+          <w:numId w:val="0"/>
+        </w:numPr>
+        <w:ind w:left="360" w:hanging="360"/>
+        <w:rPr>
+          <w:rFonts w:ascii="Arial" w:hAnsi="Arial" w:cs="Arial"/>
+          <w:sz w:val="24"/>
+          <w:szCs w:val="24"/>
+          <w:lang w:val="es-419"/>
+        </w:rPr>
+      </w:pPr>
+    </w:p>
+    <w:p>
+      <w:pPr>
+        <w:pStyle w:val="ListBullet"/>
+        <w:numPr>
+          <w:ilvl w:val="0"/>
+          <w:numId w:val="0"/>
+        </w:numPr>
+        <w:ind w:left="360" w:hanging="360"/>
+        <w:rPr>
+          <w:rFonts w:ascii="Arial" w:hAnsi="Arial" w:cs="Arial"/>
+          <w:sz w:val="24"/>
+          <w:szCs w:val="24"/>
+          <w:lang w:val="es-419"/>
+        </w:rPr>
+      </w:pPr>
+    </w:p>
+    <w:p>
+      <w:pPr>
+        <w:pStyle w:val="ListBullet"/>
+        <w:numPr>
+          <w:ilvl w:val="0"/>
+          <w:numId w:val="0"/>
+        </w:numPr>
+        <w:ind w:left="360" w:hanging="360"/>
+        <w:rPr>
+          <w:rFonts w:ascii="Arial" w:hAnsi="Arial" w:cs="Arial"/>
+          <w:sz w:val="24"/>
+          <w:szCs w:val="24"/>
+          <w:lang w:val="es-419"/>
+        </w:rPr>
+      </w:pPr>
+    </w:p>
+    <w:p>
+      <w:pPr>
+        <w:pStyle w:val="ListBullet"/>
+        <w:numPr>
+          <w:ilvl w:val="0"/>
+          <w:numId w:val="0"/>
+        </w:numPr>
+        <w:ind w:left="360" w:hanging="360"/>
+        <w:rPr>
+          <w:rFonts w:ascii="Arial" w:hAnsi="Arial" w:cs="Arial"/>
+          <w:sz w:val="24"/>
+          <w:szCs w:val="24"/>
+          <w:lang w:val="es-419"/>
+        </w:rPr>
+      </w:pPr>
+    </w:p>
+    <w:p>
+      <w:pPr>
+        <w:pStyle w:val="ListBullet"/>
+        <w:numPr>
+          <w:ilvl w:val="0"/>
+          <w:numId w:val="0"/>
+        </w:numPr>
+        <w:ind w:left="360" w:hanging="360"/>
+        <w:rPr>
+          <w:rFonts w:ascii="Arial" w:hAnsi="Arial" w:cs="Arial"/>
+          <w:sz w:val="24"/>
+          <w:szCs w:val="24"/>
+          <w:lang w:val="es-419"/>
+        </w:rPr>
+      </w:pPr>
+    </w:p>
+    <w:p>
+      <w:pPr>
+        <w:pStyle w:val="ListBullet"/>
+        <w:numPr>
+          <w:ilvl w:val="0"/>
+          <w:numId w:val="0"/>
+        </w:numPr>
+        <w:ind w:left="360" w:hanging="360"/>
+        <w:rPr>
+          <w:rFonts w:ascii="Arial" w:hAnsi="Arial" w:cs="Arial"/>
+          <w:sz w:val="24"/>
+          <w:szCs w:val="24"/>
+          <w:lang w:val="es-419"/>
+        </w:rPr>
+      </w:pPr>
+    </w:p>
+    <w:p>
+      <w:pPr>
+        <w:pStyle w:val="ListBullet"/>
+        <w:numPr>
+          <w:ilvl w:val="0"/>
+          <w:numId w:val="0"/>
+        </w:numPr>
+        <w:ind w:left="360" w:hanging="360"/>
+        <w:rPr>
+          <w:rFonts w:ascii="Arial" w:hAnsi="Arial" w:cs="Arial"/>
+          <w:sz w:val="24"/>
+          <w:szCs w:val="24"/>
+          <w:lang w:val="es-419"/>
+        </w:rPr>
+      </w:pPr>
+    </w:p>
+    <w:p>
+      <w:pPr>
+        <w:pStyle w:val="ListBullet"/>
+        <w:numPr>
+          <w:ilvl w:val="0"/>
+          <w:numId w:val="0"/>
+        </w:numPr>
+        <w:ind w:left="360" w:hanging="360"/>
+        <w:rPr>
+          <w:rFonts w:ascii="Arial" w:hAnsi="Arial" w:cs="Arial"/>
+          <w:sz w:val="24"/>
+          <w:szCs w:val="24"/>
+          <w:lang w:val="es-419"/>
+        </w:rPr>
+      </w:pPr>
+    </w:p>
+    <w:p>
+      <w:pPr>
+        <w:pStyle w:val="ListBullet"/>
+        <w:numPr>
+          <w:ilvl w:val="0"/>
+          <w:numId w:val="0"/>
+        </w:numPr>
+        <w:ind w:left="360" w:hanging="360"/>
+        <w:rPr>
+          <w:rFonts w:ascii="Arial" w:hAnsi="Arial" w:cs="Arial"/>
+          <w:sz w:val="24"/>
+          <w:szCs w:val="24"/>
+          <w:lang w:val="es-419"/>
+        </w:rPr>
+      </w:pPr>
+    </w:p>
+    <w:p>
+      <w:pPr>
+        <w:pStyle w:val="ListBullet"/>
+        <w:numPr>
+          <w:ilvl w:val="0"/>
+          <w:numId w:val="0"/>
+        </w:numPr>
+        <w:ind w:left="360" w:hanging="360"/>
+        <w:rPr>
+          <w:rFonts w:ascii="Arial" w:hAnsi="Arial" w:cs="Arial"/>
+          <w:sz w:val="24"/>
+          <w:szCs w:val="24"/>
+          <w:lang w:val="es-419"/>
+        </w:rPr>
+      </w:pPr>
+    </w:p>
+    <w:p>
+      <w:pPr>
+        <w:pStyle w:val="ListBullet"/>
+        <w:numPr>
+          <w:ilvl w:val="0"/>
+          <w:numId w:val="0"/>
+        </w:numPr>
+        <w:ind w:left="360" w:hanging="360"/>
+        <w:rPr>
+          <w:rFonts w:ascii="Arial" w:hAnsi="Arial" w:cs="Arial"/>
+          <w:sz w:val="24"/>
+          <w:szCs w:val="24"/>
+          <w:lang w:val="es-419"/>
+        </w:rPr>
+      </w:pPr>
+    </w:p>
+    <w:p>
+      <w:pPr>
+        <w:pStyle w:val="ListBullet"/>
+        <w:numPr>
+          <w:ilvl w:val="0"/>
+          <w:numId w:val="0"/>
+        </w:numPr>
+        <w:ind w:left="360" w:hanging="360"/>
+        <w:rPr>
+          <w:rFonts w:ascii="Arial" w:hAnsi="Arial" w:cs="Arial"/>
+          <w:sz w:val="24"/>
+          <w:szCs w:val="24"/>
+          <w:lang w:val="es-419"/>
+        </w:rPr>
+      </w:pPr>
+    </w:p>
+    <w:p>
+      <w:pPr>
+        <w:pStyle w:val="ListBullet"/>
+        <w:numPr>
+          <w:ilvl w:val="0"/>
+          <w:numId w:val="0"/>
+        </w:numPr>
+        <w:ind w:left="360" w:hanging="360"/>
+        <w:rPr>
+          <w:rFonts w:ascii="Arial" w:hAnsi="Arial" w:cs="Arial"/>
+          <w:sz w:val="24"/>
+          <w:szCs w:val="24"/>
+          <w:lang w:val="es-419"/>
+        </w:rPr>
+      </w:pPr>
+    </w:p>
+    <w:p>
+      <w:pPr>
+        <w:pStyle w:val="ListBullet"/>
+        <w:numPr>
+          <w:ilvl w:val="0"/>
+          <w:numId w:val="0"/>
+        </w:numPr>
+        <w:ind w:left="360" w:hanging="360"/>
+        <w:rPr>
+          <w:rFonts w:ascii="Arial" w:hAnsi="Arial" w:cs="Arial"/>
+          <w:sz w:val="24"/>
+          <w:szCs w:val="24"/>
+          <w:lang w:val="es-419"/>
+        </w:rPr>
+      </w:pPr>
+    </w:p>
+    <w:p>
+      <w:pPr>
+        <w:pStyle w:val="ListBullet"/>
+        <w:numPr>
+          <w:ilvl w:val="0"/>
+          <w:numId w:val="0"/>
+        </w:numPr>
+        <w:ind w:left="360" w:hanging="360"/>
+        <w:rPr>
+          <w:rFonts w:ascii="Arial" w:hAnsi="Arial" w:cs="Arial"/>
+          <w:sz w:val="24"/>
+          <w:szCs w:val="24"/>
+          <w:lang w:val="es-419"/>
+        </w:rPr>
+      </w:pPr>
+    </w:p>
+    <w:p>
+      <w:pPr>
+        <w:pStyle w:val="ListBullet"/>
+        <w:numPr>
+          <w:ilvl w:val="0"/>
+          <w:numId w:val="0"/>
+        </w:numPr>
+        <w:ind w:left="360" w:hanging="360"/>
+        <w:rPr>
+          <w:rFonts w:ascii="Arial" w:hAnsi="Arial" w:cs="Arial"/>
+          <w:sz w:val="24"/>
+          <w:szCs w:val="24"/>
+          <w:lang w:val="es-419"/>
+        </w:rPr>
+      </w:pPr>
+    </w:p>
+    <w:p>
+      <w:pPr>
+        <w:pStyle w:val="Heading3"/>
+      </w:pPr>
+      <w:r>
+        <w:lastRenderedPageBreak/>
+        <w:t>Diagrama Entidad-Relación</w:t>
+      </w:r>
+    </w:p>
+    <w:p>
+      <w:pPr>
+        <w:pStyle w:val="ListBullet"/>
+        <w:numPr>
+          <w:ilvl w:val="0"/>
+          <w:numId w:val="0"/>
+        </w:numPr>
+        <w:ind w:left="360" w:hanging="360"/>
+        <w:rPr>
+          <w:rFonts w:ascii="Arial" w:hAnsi="Arial" w:cs="Arial"/>
+          <w:sz w:val="24"/>
+          <w:szCs w:val="24"/>
+          <w:lang w:val="es-419"/>
+        </w:rPr>
+      </w:pPr>
+      <w:r>
+        <w:rPr>
+          <w:rFonts w:ascii="Arial" w:hAnsi="Arial" w:cs="Arial"/>
+          <w:noProof/>
+          <w:sz w:val="24"/>
+          <w:szCs w:val="24"/>
+          <w:lang w:val="es-419"/>
+        </w:rPr>
+        <w:drawing>
+          <wp:inline distT="0" distB="0" distL="0" distR="0" wp14:anchorId="23672D4F" wp14:editId="20A4B24F">
+            <wp:extent cx="5400040" cy="7697470"/>
+            <wp:effectExtent l="0" t="0" r="0" b="0"/>
+            <wp:docPr id="1145913596" name="Picture 1" descr="A diagram of a company&#10;&#10;Description automatically generated"/>
+            <wp:cNvGraphicFramePr>
+              <a:graphicFrameLocks xmlns:a="http://schemas.openxmlformats.org/drawingml/2006/main" noChangeAspect="1"/>
+            </wp:cNvGraphicFramePr>
+            <a:graphic xmlns:a="http://schemas.openxmlformats.org/drawingml/2006/main">
+              <a:graphicData uri="http://schemas.openxmlformats.org/drawingml/2006/picture">
+                <pic:pic xmlns:pic="http://schemas.openxmlformats.org/drawingml/2006/picture">
+                  <pic:nvPicPr>
+                    <pic:cNvPr id="1145913596" name="Picture 1" descr="A diagram of a company&#10;&#10;Description automatically generated"/>
+                    <pic:cNvPicPr/>
+                  </pic:nvPicPr>
+                  <pic:blipFill>
+                    <a:blip r:embed="rId13" cstate="print">
+                      <a:extLst>
+                        <a:ext uri="{28A0092B-C50C-407E-A947-70E740481C1C}">
+                          <a14:useLocalDpi xmlns:a14="http://schemas.microsoft.com/office/drawing/2010/main" val="0"/>
+                        </a:ext>
+                      </a:extLst>
+                    </a:blip>
+                    <a:stretch>
+                      <a:fillRect/>
+                    </a:stretch>
+                  </pic:blipFill>
+                  <pic:spPr>
+                    <a:xfrm>
+                      <a:off x="0" y="0"/>
+                      <a:ext cx="5400040" cy="7697470"/>
+                    </a:xfrm>
+                    <a:prstGeom prst="rect">
+                      <a:avLst/>
+                    </a:prstGeom>
+                  </pic:spPr>
+                </pic:pic>
+              </a:graphicData>
+            </a:graphic>
+          </wp:inline>
+        </w:drawing>
+      </w:r>
+    </w:p>
+    <w:p>
+      <w:pPr>
+        <w:pStyle w:val="ListBullet"/>
+        <w:numPr>
+          <w:ilvl w:val="0"/>
+          <w:numId w:val="0"/>
+        </w:numPr>
+        <w:ind w:left="360" w:hanging="360"/>
+        <w:rPr>
+          <w:rFonts w:ascii="Arial" w:hAnsi="Arial" w:cs="Arial"/>
+          <w:sz w:val="24"/>
+          <w:szCs w:val="24"/>
+          <w:lang w:val="es-419"/>
+        </w:rPr>
+      </w:pPr>
+    </w:p>
+    <w:p>
+      <w:pPr>
+        <w:pStyle w:val="ListBullet"/>
+        <w:numPr>
+          <w:ilvl w:val="0"/>
+          <w:numId w:val="0"/>
+        </w:numPr>
+        <w:ind w:left="360" w:hanging="360"/>
+        <w:rPr>
+          <w:rFonts w:ascii="Arial" w:hAnsi="Arial" w:cs="Arial"/>
+          <w:sz w:val="24"/>
+          <w:szCs w:val="24"/>
+          <w:lang w:val="es-419"/>
+        </w:rPr>
+      </w:pPr>
+    </w:p>
+    <w:p>
+      <w:pPr>
+        <w:pStyle w:val="ListBullet"/>
+        <w:numPr>
+          <w:ilvl w:val="0"/>
+          <w:numId w:val="0"/>
+        </w:numPr>
+        <w:ind w:left="360" w:hanging="360"/>
+        <w:rPr>
+          <w:rFonts w:ascii="Arial" w:hAnsi="Arial" w:cs="Arial"/>
+          <w:sz w:val="24"/>
+          <w:szCs w:val="24"/>
+          <w:lang w:val="es-419"/>
+        </w:rPr>
+      </w:pPr>
+    </w:p>
+    <w:p>
+      <w:pPr>
+        <w:pStyle w:val="ListBullet"/>
+        <w:numPr>
+          <w:ilvl w:val="0"/>
+          <w:numId w:val="0"/>
+        </w:numPr>
+        <w:ind w:left="360" w:hanging="360"/>
+        <w:rPr>
+          <w:rFonts w:ascii="Arial" w:hAnsi="Arial" w:cs="Arial"/>
+          <w:sz w:val="24"/>
+          <w:szCs w:val="24"/>
+          <w:lang w:val="es-419"/>
+        </w:rPr>
+      </w:pPr>
+    </w:p>
+    <w:p>
+      <w:pPr>
+        <w:pStyle w:val="Heading3"/>
+      </w:pPr>
+      <w:r>
+        <w:lastRenderedPageBreak/>
+        <w:t>Modelo Relacional</w:t>
+      </w:r>
+    </w:p>
+    <w:p>
+      <w:pPr>
+        <w:pStyle w:val="ListBullet"/>
+        <w:numPr>
+          <w:ilvl w:val="0"/>
+          <w:numId w:val="0"/>
+        </w:numPr>
+        <w:ind w:left="360" w:hanging="360"/>
+        <w:rPr>
+          <w:rFonts w:ascii="Arial" w:hAnsi="Arial" w:cs="Arial"/>
+          <w:sz w:val="24"/>
+          <w:szCs w:val="24"/>
+          <w:lang w:val="es-419"/>
+        </w:rPr>
+      </w:pPr>
+      <w:r>
+        <w:rPr>
+          <w:rFonts w:ascii="Arial" w:hAnsi="Arial" w:cs="Arial"/>
+          <w:noProof/>
+          <w:sz w:val="24"/>
+          <w:szCs w:val="24"/>
+          <w:lang w:val="es-419"/>
+        </w:rPr>
+        <w:drawing>
+          <wp:inline distT="0" distB="0" distL="0" distR="0" wp14:anchorId="2C7B6008" wp14:editId="5EDDE527">
+            <wp:extent cx="5377997" cy="6023813"/>
+            <wp:effectExtent l="0" t="0" r="0" b="0"/>
+            <wp:docPr id="36321540" name="Picture 2" descr="A diagram of a computer&#10;&#10;Description automatically generated"/>
+            <wp:cNvGraphicFramePr>
+              <a:graphicFrameLocks xmlns:a="http://schemas.openxmlformats.org/drawingml/2006/main" noChangeAspect="1"/>
+            </wp:cNvGraphicFramePr>
+            <a:graphic xmlns:a="http://schemas.openxmlformats.org/drawingml/2006/main">
+              <a:graphicData uri="http://schemas.openxmlformats.org/drawingml/2006/picture">
+                <pic:pic xmlns:pic="http://schemas.openxmlformats.org/drawingml/2006/picture">
+                  <pic:nvPicPr>
+                    <pic:cNvPr id="36321540" name="Picture 2" descr="A diagram of a computer&#10;&#10;Description automatically generated"/>
+                    <pic:cNvPicPr/>
+                  </pic:nvPicPr>
+                  <pic:blipFill>
+                    <a:blip r:embed="rId14">
+                      <a:extLst>
+                        <a:ext uri="{28A0092B-C50C-407E-A947-70E740481C1C}">
+                          <a14:useLocalDpi xmlns:a14="http://schemas.microsoft.com/office/drawing/2010/main" val="0"/>
+                        </a:ext>
+                      </a:extLst>
+                    </a:blip>
+                    <a:stretch>
+                      <a:fillRect/>
+                    </a:stretch>
+                  </pic:blipFill>
+                  <pic:spPr>
+                    <a:xfrm>
+                      <a:off x="0" y="0"/>
+                      <a:ext cx="5377997" cy="6023813"/>
+                    </a:xfrm>
+                    <a:prstGeom prst="rect">
+                      <a:avLst/>
+                    </a:prstGeom>
+                  </pic:spPr>
+                </pic:pic>
+              </a:graphicData>
+            </a:graphic>
+          </wp:inline>
+        </w:drawing>
+      </w:r>
     </w:p>
     <w:sectPr>
+      <w:footerReference w:type="default" r:id="rId15"/>
       <w:pgSz w:w="11906" w:h="16838"/>
       <w:pgMar w:top="1417" w:right="1701" w:bottom="1417" w:left="1701" w:header="708" w:footer="708" w:gutter="0"/>
       <w:pgNumType w:start="1"/>
@@ -454,9 +2216,133 @@
 </w:document>
 </file>
 
+<file path=word/endnotes.xml><?xml version="1.0" encoding="utf-8"?>
+<w:endnotes xmlns:wpc="http://schemas.microsoft.com/office/word/2010/wordprocessingCanvas" xmlns:cx="http://schemas.microsoft.com/office/drawing/2014/chartex" xmlns:cx1="http://schemas.microsoft.com/office/drawing/2015/9/8/chartex" xmlns:cx2="http://schemas.microsoft.com/office/drawing/2015/10/21/chartex" xmlns:cx3="http://schemas.microsoft.com/office/drawing/2016/5/9/chartex" xmlns:cx4="http://schemas.microsoft.com/office/drawing/2016/5/10/chartex" xmlns:cx5="http://schemas.microsoft.com/office/drawing/2016/5/11/chartex" xmlns:cx6="http://schemas.microsoft.com/office/drawing/2016/5/12/chartex" xmlns:cx7="http://schemas.microsoft.com/office/drawing/2016/5/13/chartex" xmlns:cx8="http://schemas.microsoft.com/office/drawing/2016/5/14/chartex" xmlns:mc="http://schemas.openxmlformats.org/markup-compatibility/2006" xmlns:aink="http://schemas.microsoft.com/office/drawing/2016/ink" xmlns:am3d="http://schemas.microsoft.com/office/drawing/2017/model3d" xmlns:o="urn:schemas-microsoft-com:office:office" xmlns:oel="http://schemas.microsoft.com/office/2019/extlst" xmlns:r="http://schemas.openxmlformats.org/officeDocument/2006/relationships" xmlns:m="http://schemas.openxmlformats.org/officeDocument/2006/math" xmlns:v="urn:schemas-microsoft-com:vml" xmlns:wp14="http://schemas.microsoft.com/office/word/2010/wordprocessingDrawing" xmlns:wp="http://schemas.openxmlformats.org/drawingml/2006/wordprocessingDrawing" xmlns:w10="urn:schemas-microsoft-com:office:word" xmlns:w="http://schemas.openxmlformats.org/wordprocessingml/2006/main" xmlns:w14="http://schemas.microsoft.com/office/word/2010/wordml" xmlns:w15="http://schemas.microsoft.com/office/word/2012/wordml" xmlns:w16cex="http://schemas.microsoft.com/office/word/2018/wordml/cex" xmlns:w16cid="http://schemas.microsoft.com/office/word/2016/wordml/cid" xmlns:w16="http://schemas.microsoft.com/office/word/2018/wordml" xmlns:w16sdtdh="http://schemas.microsoft.com/office/word/2020/wordml/sdtdatahash" xmlns:w16se="http://schemas.microsoft.com/office/word/2015/wordml/symex" xmlns:wpg="http://schemas.microsoft.com/office/word/2010/wordprocessingGroup" xmlns:wpi="http://schemas.microsoft.com/office/word/2010/wordprocessingInk" xmlns:wne="http://schemas.microsoft.com/office/word/2006/wordml" xmlns:wps="http://schemas.microsoft.com/office/word/2010/wordprocessingShape" mc:Ignorable="w14 w15 w16se w16cid w16 w16cex w16sdtdh wp14">
+  <w:endnote w:type="separator" w:id="-1">
+    <w:p>
+      <w:pPr>
+        <w:spacing w:after="0" w:line="240" w:lineRule="auto"/>
+      </w:pPr>
+      <w:r>
+        <w:separator/>
+      </w:r>
+    </w:p>
+  </w:endnote>
+  <w:endnote w:type="continuationSeparator" w:id="0">
+    <w:p>
+      <w:pPr>
+        <w:spacing w:after="0" w:line="240" w:lineRule="auto"/>
+      </w:pPr>
+      <w:r>
+        <w:continuationSeparator/>
+      </w:r>
+    </w:p>
+  </w:endnote>
+</w:endnotes>
+</file>
+
+<file path=word/footer1.xml><?xml version="1.0" encoding="utf-8"?>
+<w:ftr xmlns:wpc="http://schemas.microsoft.com/office/word/2010/wordprocessingCanvas" xmlns:cx="http://schemas.microsoft.com/office/drawing/2014/chartex" xmlns:cx1="http://schemas.microsoft.com/office/drawing/2015/9/8/chartex" xmlns:cx2="http://schemas.microsoft.com/office/drawing/2015/10/21/chartex" xmlns:cx3="http://schemas.microsoft.com/office/drawing/2016/5/9/chartex" xmlns:cx4="http://schemas.microsoft.com/office/drawing/2016/5/10/chartex" xmlns:cx5="http://schemas.microsoft.com/office/drawing/2016/5/11/chartex" xmlns:cx6="http://schemas.microsoft.com/office/drawing/2016/5/12/chartex" xmlns:cx7="http://schemas.microsoft.com/office/drawing/2016/5/13/chartex" xmlns:cx8="http://schemas.microsoft.com/office/drawing/2016/5/14/chartex" xmlns:mc="http://schemas.openxmlformats.org/markup-compatibility/2006" xmlns:aink="http://schemas.microsoft.com/office/drawing/2016/ink" xmlns:am3d="http://schemas.microsoft.com/office/drawing/2017/model3d" xmlns:o="urn:schemas-microsoft-com:office:office" xmlns:oel="http://schemas.microsoft.com/office/2019/extlst" xmlns:r="http://schemas.openxmlformats.org/officeDocument/2006/relationships" xmlns:m="http://schemas.openxmlformats.org/officeDocument/2006/math" xmlns:v="urn:schemas-microsoft-com:vml" xmlns:wp14="http://schemas.microsoft.com/office/word/2010/wordprocessingDrawing" xmlns:wp="http://schemas.openxmlformats.org/drawingml/2006/wordprocessingDrawing" xmlns:w10="urn:schemas-microsoft-com:office:word" xmlns:w="http://schemas.openxmlformats.org/wordprocessingml/2006/main" xmlns:w14="http://schemas.microsoft.com/office/word/2010/wordml" xmlns:w15="http://schemas.microsoft.com/office/word/2012/wordml" xmlns:w16cex="http://schemas.microsoft.com/office/word/2018/wordml/cex" xmlns:w16cid="http://schemas.microsoft.com/office/word/2016/wordml/cid" xmlns:w16="http://schemas.microsoft.com/office/word/2018/wordml" xmlns:w16sdtdh="http://schemas.microsoft.com/office/word/2020/wordml/sdtdatahash" xmlns:w16se="http://schemas.microsoft.com/office/word/2015/wordml/symex" xmlns:wpg="http://schemas.microsoft.com/office/word/2010/wordprocessingGroup" xmlns:wpi="http://schemas.microsoft.com/office/word/2010/wordprocessingInk" xmlns:wne="http://schemas.microsoft.com/office/word/2006/wordml" xmlns:wps="http://schemas.microsoft.com/office/word/2010/wordprocessingShape" mc:Ignorable="w14 w15 w16se w16cid w16 w16cex w16sdtdh wp14">
+  <w:sdt>
+    <w:sdtPr>
+      <w:id w:val="-1456788286"/>
+      <w:docPartObj>
+        <w:docPartGallery w:val="Page Numbers (Bottom of Page)"/>
+        <w:docPartUnique/>
+      </w:docPartObj>
+    </w:sdtPr>
+    <w:sdtEndPr>
+      <w:rPr>
+        <w:noProof/>
+      </w:rPr>
+    </w:sdtEndPr>
+    <w:sdtContent>
+      <w:p>
+        <w:pPr>
+          <w:pStyle w:val="Footer"/>
+          <w:jc w:val="right"/>
+        </w:pPr>
+        <w:r>
+          <w:fldChar w:fldCharType="begin"/>
+        </w:r>
+        <w:r>
+          <w:instrText xml:space="preserve"> PAGE   \* MERGEFORMAT </w:instrText>
+        </w:r>
+        <w:r>
+          <w:fldChar w:fldCharType="separate"/>
+        </w:r>
+        <w:r>
+          <w:rPr>
+            <w:noProof/>
+          </w:rPr>
+          <w:t>2</w:t>
+        </w:r>
+        <w:r>
+          <w:rPr>
+            <w:noProof/>
+          </w:rPr>
+          <w:fldChar w:fldCharType="end"/>
+        </w:r>
+      </w:p>
+    </w:sdtContent>
+  </w:sdt>
+  <w:p>
+    <w:pPr>
+      <w:pStyle w:val="Footer"/>
+    </w:pPr>
+  </w:p>
+</w:ftr>
+</file>
+
+<file path=word/footnotes.xml><?xml version="1.0" encoding="utf-8"?>
+<w:footnotes xmlns:wpc="http://schemas.microsoft.com/office/word/2010/wordprocessingCanvas" xmlns:cx="http://schemas.microsoft.com/office/drawing/2014/chartex" xmlns:cx1="http://schemas.microsoft.com/office/drawing/2015/9/8/chartex" xmlns:cx2="http://schemas.microsoft.com/office/drawing/2015/10/21/chartex" xmlns:cx3="http://schemas.microsoft.com/office/drawing/2016/5/9/chartex" xmlns:cx4="http://schemas.microsoft.com/office/drawing/2016/5/10/chartex" xmlns:cx5="http://schemas.microsoft.com/office/drawing/2016/5/11/chartex" xmlns:cx6="http://schemas.microsoft.com/office/drawing/2016/5/12/chartex" xmlns:cx7="http://schemas.microsoft.com/office/drawing/2016/5/13/chartex" xmlns:cx8="http://schemas.microsoft.com/office/drawing/2016/5/14/chartex" xmlns:mc="http://schemas.openxmlformats.org/markup-compatibility/2006" xmlns:aink="http://schemas.microsoft.com/office/drawing/2016/ink" xmlns:am3d="http://schemas.microsoft.com/office/drawing/2017/model3d" xmlns:o="urn:schemas-microsoft-com:office:office" xmlns:oel="http://schemas.microsoft.com/office/2019/extlst" xmlns:r="http://schemas.openxmlformats.org/officeDocument/2006/relationships" xmlns:m="http://schemas.openxmlformats.org/officeDocument/2006/math" xmlns:v="urn:schemas-microsoft-com:vml" xmlns:wp14="http://schemas.microsoft.com/office/word/2010/wordprocessingDrawing" xmlns:wp="http://schemas.openxmlformats.org/drawingml/2006/wordprocessingDrawing" xmlns:w10="urn:schemas-microsoft-com:office:word" xmlns:w="http://schemas.openxmlformats.org/wordprocessingml/2006/main" xmlns:w14="http://schemas.microsoft.com/office/word/2010/wordml" xmlns:w15="http://schemas.microsoft.com/office/word/2012/wordml" xmlns:w16cex="http://schemas.microsoft.com/office/word/2018/wordml/cex" xmlns:w16cid="http://schemas.microsoft.com/office/word/2016/wordml/cid" xmlns:w16="http://schemas.microsoft.com/office/word/2018/wordml" xmlns:w16sdtdh="http://schemas.microsoft.com/office/word/2020/wordml/sdtdatahash" xmlns:w16se="http://schemas.microsoft.com/office/word/2015/wordml/symex" xmlns:wpg="http://schemas.microsoft.com/office/word/2010/wordprocessingGroup" xmlns:wpi="http://schemas.microsoft.com/office/word/2010/wordprocessingInk" xmlns:wne="http://schemas.microsoft.com/office/word/2006/wordml" xmlns:wps="http://schemas.microsoft.com/office/word/2010/wordprocessingShape" mc:Ignorable="w14 w15 w16se w16cid w16 w16cex w16sdtdh wp14">
+  <w:footnote w:type="separator" w:id="-1">
+    <w:p>
+      <w:pPr>
+        <w:spacing w:after="0" w:line="240" w:lineRule="auto"/>
+      </w:pPr>
+      <w:r>
+        <w:separator/>
+      </w:r>
+    </w:p>
+  </w:footnote>
+  <w:footnote w:type="continuationSeparator" w:id="0">
+    <w:p>
+      <w:pPr>
+        <w:spacing w:after="0" w:line="240" w:lineRule="auto"/>
+      </w:pPr>
+      <w:r>
+        <w:continuationSeparator/>
+      </w:r>
+    </w:p>
+  </w:footnote>
+</w:footnotes>
+</file>
+
 <file path=word/numbering.xml><?xml version="1.0" encoding="utf-8"?>
 <w:numbering xmlns:wpc="http://schemas.microsoft.com/office/word/2010/wordprocessingCanvas" xmlns:cx="http://schemas.microsoft.com/office/drawing/2014/chartex" xmlns:cx1="http://schemas.microsoft.com/office/drawing/2015/9/8/chartex" xmlns:cx2="http://schemas.microsoft.com/office/drawing/2015/10/21/chartex" xmlns:cx3="http://schemas.microsoft.com/office/drawing/2016/5/9/chartex" xmlns:cx4="http://schemas.microsoft.com/office/drawing/2016/5/10/chartex" xmlns:cx5="http://schemas.microsoft.com/office/drawing/2016/5/11/chartex" xmlns:cx6="http://schemas.microsoft.com/office/drawing/2016/5/12/chartex" xmlns:cx7="http://schemas.microsoft.com/office/drawing/2016/5/13/chartex" xmlns:cx8="http://schemas.microsoft.com/office/drawing/2016/5/14/chartex" xmlns:mc="http://schemas.openxmlformats.org/markup-compatibility/2006" xmlns:aink="http://schemas.microsoft.com/office/drawing/2016/ink" xmlns:am3d="http://schemas.microsoft.com/office/drawing/2017/model3d" xmlns:o="urn:schemas-microsoft-com:office:office" xmlns:oel="http://schemas.microsoft.com/office/2019/extlst" xmlns:r="http://schemas.openxmlformats.org/officeDocument/2006/relationships" xmlns:m="http://schemas.openxmlformats.org/officeDocument/2006/math" xmlns:v="urn:schemas-microsoft-com:vml" xmlns:wp14="http://schemas.microsoft.com/office/word/2010/wordprocessingDrawing" xmlns:wp="http://schemas.openxmlformats.org/drawingml/2006/wordprocessingDrawing" xmlns:w10="urn:schemas-microsoft-com:office:word" xmlns:w="http://schemas.openxmlformats.org/wordprocessingml/2006/main" xmlns:w14="http://schemas.microsoft.com/office/word/2010/wordml" xmlns:w15="http://schemas.microsoft.com/office/word/2012/wordml" xmlns:w16cex="http://schemas.microsoft.com/office/word/2018/wordml/cex" xmlns:w16cid="http://schemas.microsoft.com/office/word/2016/wordml/cid" xmlns:w16="http://schemas.microsoft.com/office/word/2018/wordml" xmlns:w16sdtdh="http://schemas.microsoft.com/office/word/2020/wordml/sdtdatahash" xmlns:w16se="http://schemas.microsoft.com/office/word/2015/wordml/symex" xmlns:wpg="http://schemas.microsoft.com/office/word/2010/wordprocessingGroup" xmlns:wpi="http://schemas.microsoft.com/office/word/2010/wordprocessingInk" xmlns:wne="http://schemas.microsoft.com/office/word/2006/wordml" xmlns:wps="http://schemas.microsoft.com/office/word/2010/wordprocessingShape" mc:Ignorable="w14 w15 w16se w16cid w16 w16cex w16sdtdh wp14">
   <w:abstractNum w:abstractNumId="0" w15:restartNumberingAfterBreak="0">
+    <w:nsid w:val="FFFFFF89"/>
+    <w:multiLevelType w:val="singleLevel"/>
+    <w:tmpl w:val="DD2C83D6"/>
+    <w:lvl w:ilvl="0">
+      <w:start w:val="1"/>
+      <w:numFmt w:val="bullet"/>
+      <w:pStyle w:val="ListBullet"/>
+      <w:lvlText w:val=""/>
+      <w:lvlJc w:val="left"/>
+      <w:pPr>
+        <w:tabs>
+          <w:tab w:val="num" w:pos="360"/>
+        </w:tabs>
+        <w:ind w:left="360" w:hanging="360"/>
+      </w:pPr>
+      <w:rPr>
+        <w:rFonts w:ascii="Symbol" w:hAnsi="Symbol" w:hint="default"/>
+      </w:rPr>
+    </w:lvl>
+  </w:abstractNum>
+  <w:abstractNum w:abstractNumId="1" w15:restartNumberingAfterBreak="0">
     <w:nsid w:val="1E4C0AD4"/>
     <w:multiLevelType w:val="hybridMultilevel"/>
     <w:tmpl w:val="21342504"/>
@@ -569,7 +2455,7 @@
       </w:rPr>
     </w:lvl>
   </w:abstractNum>
-  <w:abstractNum w:abstractNumId="1" w15:restartNumberingAfterBreak="0">
+  <w:abstractNum w:abstractNumId="2" w15:restartNumberingAfterBreak="0">
     <w:nsid w:val="28464F67"/>
     <w:multiLevelType w:val="multilevel"/>
     <w:tmpl w:val="AC90B6DA"/>
@@ -718,7 +2604,185 @@
       </w:rPr>
     </w:lvl>
   </w:abstractNum>
-  <w:abstractNum w:abstractNumId="2" w15:restartNumberingAfterBreak="0">
+  <w:abstractNum w:abstractNumId="3" w15:restartNumberingAfterBreak="0">
+    <w:nsid w:val="41D01272"/>
+    <w:multiLevelType w:val="hybridMultilevel"/>
+    <w:tmpl w:val="E4BA6AB4"/>
+    <w:lvl w:ilvl="0" w:tplc="1D5CDC82">
+      <w:start w:val="1"/>
+      <w:numFmt w:val="decimal"/>
+      <w:lvlText w:val="%1-"/>
+      <w:lvlJc w:val="left"/>
+      <w:pPr>
+        <w:ind w:left="720" w:hanging="360"/>
+      </w:pPr>
+      <w:rPr>
+        <w:rFonts w:hint="default"/>
+      </w:rPr>
+    </w:lvl>
+    <w:lvl w:ilvl="1" w:tplc="580A0019" w:tentative="1">
+      <w:start w:val="1"/>
+      <w:numFmt w:val="lowerLetter"/>
+      <w:lvlText w:val="%2."/>
+      <w:lvlJc w:val="left"/>
+      <w:pPr>
+        <w:ind w:left="1440" w:hanging="360"/>
+      </w:pPr>
+    </w:lvl>
+    <w:lvl w:ilvl="2" w:tplc="580A001B" w:tentative="1">
+      <w:start w:val="1"/>
+      <w:numFmt w:val="lowerRoman"/>
+      <w:lvlText w:val="%3."/>
+      <w:lvlJc w:val="right"/>
+      <w:pPr>
+        <w:ind w:left="2160" w:hanging="180"/>
+      </w:pPr>
+    </w:lvl>
+    <w:lvl w:ilvl="3" w:tplc="580A000F" w:tentative="1">
+      <w:start w:val="1"/>
+      <w:numFmt w:val="decimal"/>
+      <w:lvlText w:val="%4."/>
+      <w:lvlJc w:val="left"/>
+      <w:pPr>
+        <w:ind w:left="2880" w:hanging="360"/>
+      </w:pPr>
+    </w:lvl>
+    <w:lvl w:ilvl="4" w:tplc="580A0019" w:tentative="1">
+      <w:start w:val="1"/>
+      <w:numFmt w:val="lowerLetter"/>
+      <w:lvlText w:val="%5."/>
+      <w:lvlJc w:val="left"/>
+      <w:pPr>
+        <w:ind w:left="3600" w:hanging="360"/>
+      </w:pPr>
+    </w:lvl>
+    <w:lvl w:ilvl="5" w:tplc="580A001B" w:tentative="1">
+      <w:start w:val="1"/>
+      <w:numFmt w:val="lowerRoman"/>
+      <w:lvlText w:val="%6."/>
+      <w:lvlJc w:val="right"/>
+      <w:pPr>
+        <w:ind w:left="4320" w:hanging="180"/>
+      </w:pPr>
+    </w:lvl>
+    <w:lvl w:ilvl="6" w:tplc="580A000F" w:tentative="1">
+      <w:start w:val="1"/>
+      <w:numFmt w:val="decimal"/>
+      <w:lvlText w:val="%7."/>
+      <w:lvlJc w:val="left"/>
+      <w:pPr>
+        <w:ind w:left="5040" w:hanging="360"/>
+      </w:pPr>
+    </w:lvl>
+    <w:lvl w:ilvl="7" w:tplc="580A0019" w:tentative="1">
+      <w:start w:val="1"/>
+      <w:numFmt w:val="lowerLetter"/>
+      <w:lvlText w:val="%8."/>
+      <w:lvlJc w:val="left"/>
+      <w:pPr>
+        <w:ind w:left="5760" w:hanging="360"/>
+      </w:pPr>
+    </w:lvl>
+    <w:lvl w:ilvl="8" w:tplc="580A001B" w:tentative="1">
+      <w:start w:val="1"/>
+      <w:numFmt w:val="lowerRoman"/>
+      <w:lvlText w:val="%9."/>
+      <w:lvlJc w:val="right"/>
+      <w:pPr>
+        <w:ind w:left="6480" w:hanging="180"/>
+      </w:pPr>
+    </w:lvl>
+  </w:abstractNum>
+  <w:abstractNum w:abstractNumId="4" w15:restartNumberingAfterBreak="0">
+    <w:nsid w:val="458E0BAA"/>
+    <w:multiLevelType w:val="hybridMultilevel"/>
+    <w:tmpl w:val="6CCE8DE0"/>
+    <w:lvl w:ilvl="0" w:tplc="580A000F">
+      <w:start w:val="1"/>
+      <w:numFmt w:val="decimal"/>
+      <w:lvlText w:val="%1."/>
+      <w:lvlJc w:val="left"/>
+      <w:pPr>
+        <w:ind w:left="720" w:hanging="360"/>
+      </w:pPr>
+      <w:rPr>
+        <w:rFonts w:hint="default"/>
+      </w:rPr>
+    </w:lvl>
+    <w:lvl w:ilvl="1" w:tplc="580A0019" w:tentative="1">
+      <w:start w:val="1"/>
+      <w:numFmt w:val="lowerLetter"/>
+      <w:lvlText w:val="%2."/>
+      <w:lvlJc w:val="left"/>
+      <w:pPr>
+        <w:ind w:left="1440" w:hanging="360"/>
+      </w:pPr>
+    </w:lvl>
+    <w:lvl w:ilvl="2" w:tplc="580A001B" w:tentative="1">
+      <w:start w:val="1"/>
+      <w:numFmt w:val="lowerRoman"/>
+      <w:lvlText w:val="%3."/>
+      <w:lvlJc w:val="right"/>
+      <w:pPr>
+        <w:ind w:left="2160" w:hanging="180"/>
+      </w:pPr>
+    </w:lvl>
+    <w:lvl w:ilvl="3" w:tplc="580A000F" w:tentative="1">
+      <w:start w:val="1"/>
+      <w:numFmt w:val="decimal"/>
+      <w:lvlText w:val="%4."/>
+      <w:lvlJc w:val="left"/>
+      <w:pPr>
+        <w:ind w:left="2880" w:hanging="360"/>
+      </w:pPr>
+    </w:lvl>
+    <w:lvl w:ilvl="4" w:tplc="580A0019" w:tentative="1">
+      <w:start w:val="1"/>
+      <w:numFmt w:val="lowerLetter"/>
+      <w:lvlText w:val="%5."/>
+      <w:lvlJc w:val="left"/>
+      <w:pPr>
+        <w:ind w:left="3600" w:hanging="360"/>
+      </w:pPr>
+    </w:lvl>
+    <w:lvl w:ilvl="5" w:tplc="580A001B" w:tentative="1">
+      <w:start w:val="1"/>
+      <w:numFmt w:val="lowerRoman"/>
+      <w:lvlText w:val="%6."/>
+      <w:lvlJc w:val="right"/>
+      <w:pPr>
+        <w:ind w:left="4320" w:hanging="180"/>
+      </w:pPr>
+    </w:lvl>
+    <w:lvl w:ilvl="6" w:tplc="580A000F" w:tentative="1">
+      <w:start w:val="1"/>
+      <w:numFmt w:val="decimal"/>
+      <w:lvlText w:val="%7."/>
+      <w:lvlJc w:val="left"/>
+      <w:pPr>
+        <w:ind w:left="5040" w:hanging="360"/>
+      </w:pPr>
+    </w:lvl>
+    <w:lvl w:ilvl="7" w:tplc="580A0019" w:tentative="1">
+      <w:start w:val="1"/>
+      <w:numFmt w:val="lowerLetter"/>
+      <w:lvlText w:val="%8."/>
+      <w:lvlJc w:val="left"/>
+      <w:pPr>
+        <w:ind w:left="5760" w:hanging="360"/>
+      </w:pPr>
+    </w:lvl>
+    <w:lvl w:ilvl="8" w:tplc="580A001B" w:tentative="1">
+      <w:start w:val="1"/>
+      <w:numFmt w:val="lowerRoman"/>
+      <w:lvlText w:val="%9."/>
+      <w:lvlJc w:val="right"/>
+      <w:pPr>
+        <w:ind w:left="6480" w:hanging="180"/>
+      </w:pPr>
+    </w:lvl>
+  </w:abstractNum>
+  <w:abstractNum w:abstractNumId="5" w15:restartNumberingAfterBreak="0">
     <w:nsid w:val="57354978"/>
     <w:multiLevelType w:val="hybridMultilevel"/>
     <w:tmpl w:val="79785BE8"/>
@@ -831,13 +2895,22 @@
     </w:lvl>
   </w:abstractNum>
   <w:num w:numId="1" w16cid:durableId="837890982">
+    <w:abstractNumId w:val="2"/>
+  </w:num>
+  <w:num w:numId="2" w16cid:durableId="1923642903">
     <w:abstractNumId w:val="1"/>
   </w:num>
-  <w:num w:numId="2" w16cid:durableId="1923642903">
+  <w:num w:numId="3" w16cid:durableId="1863350919">
+    <w:abstractNumId w:val="5"/>
+  </w:num>
+  <w:num w:numId="4" w16cid:durableId="2002732206">
+    <w:abstractNumId w:val="3"/>
+  </w:num>
+  <w:num w:numId="5" w16cid:durableId="1982609025">
+    <w:abstractNumId w:val="4"/>
+  </w:num>
+  <w:num w:numId="6" w16cid:durableId="524440074">
     <w:abstractNumId w:val="0"/>
-  </w:num>
-  <w:num w:numId="3" w16cid:durableId="1863350919">
-    <w:abstractNumId w:val="2"/>
   </w:num>
 </w:numbering>
 </file>
@@ -1241,6 +3314,9 @@
     <w:name w:val="Normal"/>
     <w:qFormat/>
     <w:rsid w:val="00F75233"/>
+    <w:rPr>
+      <w:lang w:val="es-419"/>
+    </w:rPr>
   </w:style>
   <w:style w:type="paragraph" w:styleId="Heading1">
     <w:name w:val="heading 1"/>
@@ -1265,7 +3341,6 @@
     <w:basedOn w:val="Normal"/>
     <w:next w:val="Normal"/>
     <w:uiPriority w:val="9"/>
-    <w:semiHidden/>
     <w:unhideWhenUsed/>
     <w:qFormat/>
     <w:pPr>
@@ -1285,7 +3360,6 @@
     <w:basedOn w:val="Normal"/>
     <w:next w:val="Normal"/>
     <w:uiPriority w:val="9"/>
-    <w:semiHidden/>
     <w:unhideWhenUsed/>
     <w:qFormat/>
     <w:pPr>
@@ -1591,6 +3665,67 @@
     <w:basedOn w:val="DefaultParagraphFont"/>
     <w:rsid w:val="00177374"/>
   </w:style>
+  <w:style w:type="paragraph" w:styleId="TOCHeading">
+    <w:name w:val="TOC Heading"/>
+    <w:basedOn w:val="Heading1"/>
+    <w:next w:val="Normal"/>
+    <w:uiPriority w:val="39"/>
+    <w:unhideWhenUsed/>
+    <w:qFormat/>
+    <w:rsid w:val="001A243B"/>
+    <w:pPr>
+      <w:spacing w:before="240" w:after="0"/>
+      <w:outlineLvl w:val="9"/>
+    </w:pPr>
+    <w:rPr>
+      <w:rFonts w:asciiTheme="majorHAnsi" w:eastAsiaTheme="majorEastAsia" w:hAnsiTheme="majorHAnsi" w:cstheme="majorBidi"/>
+      <w:b w:val="0"/>
+      <w:color w:val="2F5496" w:themeColor="accent1" w:themeShade="BF"/>
+      <w:sz w:val="32"/>
+      <w:szCs w:val="32"/>
+      <w:lang w:val="en-US"/>
+    </w:rPr>
+  </w:style>
+  <w:style w:type="paragraph" w:styleId="NoSpacing">
+    <w:name w:val="No Spacing"/>
+    <w:uiPriority w:val="1"/>
+    <w:qFormat/>
+    <w:rsid w:val="00A212E0"/>
+    <w:pPr>
+      <w:spacing w:after="0" w:line="240" w:lineRule="auto"/>
+    </w:pPr>
+  </w:style>
+  <w:style w:type="paragraph" w:styleId="TOC2">
+    <w:name w:val="toc 2"/>
+    <w:basedOn w:val="Normal"/>
+    <w:next w:val="Normal"/>
+    <w:autoRedefine/>
+    <w:uiPriority w:val="39"/>
+    <w:unhideWhenUsed/>
+    <w:rsid w:val="00A77882"/>
+    <w:pPr>
+      <w:spacing w:after="100"/>
+      <w:ind w:left="220"/>
+    </w:pPr>
+  </w:style>
+  <w:style w:type="paragraph" w:styleId="ListBullet">
+    <w:name w:val="List Bullet"/>
+    <w:basedOn w:val="Normal"/>
+    <w:uiPriority w:val="99"/>
+    <w:unhideWhenUsed/>
+    <w:rsid w:val="009E6A79"/>
+    <w:pPr>
+      <w:numPr>
+        <w:numId w:val="6"/>
+      </w:numPr>
+      <w:spacing w:after="200" w:line="276" w:lineRule="auto"/>
+      <w:contextualSpacing/>
+    </w:pPr>
+    <w:rPr>
+      <w:rFonts w:asciiTheme="minorHAnsi" w:eastAsiaTheme="minorEastAsia" w:hAnsiTheme="minorHAnsi" w:cstheme="minorBidi"/>
+      <w:lang w:val="en-US"/>
+    </w:rPr>
+  </w:style>
 </w:styles>
 </file>
 
@@ -1890,12 +4025,21 @@
 </file>
 
 <file path=customXml/item1.xml><?xml version="1.0" encoding="utf-8"?>
-<go:gDocsCustomXmlDataStorage xmlns:go="http://customooxmlschemas.google.com/" xmlns:r="http://schemas.openxmlformats.org/officeDocument/2006/relationships">
-  <go:docsCustomData xmlns:go="http://customooxmlschemas.google.com/" roundtripDataSignature="AMtx7mjWAYLiP+2zMQTWoCgp0ZqcaBozzg==">AMUW2mVWFbtDZpTIIat1qnhnQrcTw7AsJaNQf6MBaVBffNIkSUBZC+ePNwCw4L4pro+45xBZh41TDO8MrJUNxQ7evTdDreNEXeQ4nszQoeL47IWn6aTv9h8=</go:docsCustomData>
-</go:gDocsCustomXmlDataStorage>
+<p:properties xmlns:p="http://schemas.microsoft.com/office/2006/metadata/properties" xmlns:xsi="http://www.w3.org/2001/XMLSchema-instance" xmlns:pc="http://schemas.microsoft.com/office/infopath/2007/PartnerControls">
+  <documentManagement/>
+</p:properties>
 </file>
 
 <file path=customXml/item2.xml><?xml version="1.0" encoding="utf-8"?>
+<?mso-contentType ?>
+<FormTemplates xmlns="http://schemas.microsoft.com/sharepoint/v3/contenttype/forms">
+  <Display>DocumentLibraryForm</Display>
+  <Edit>DocumentLibraryForm</Edit>
+  <New>DocumentLibraryForm</New>
+</FormTemplates>
+</file>
+
+<file path=customXml/item3.xml><?xml version="1.0" encoding="utf-8"?>
 <ct:contentTypeSchema xmlns:ct="http://schemas.microsoft.com/office/2006/metadata/contentType" xmlns:ma="http://schemas.microsoft.com/office/2006/metadata/properties/metaAttributes" ct:_="" ma:_="" ma:contentTypeName="Document" ma:contentTypeID="0x01010014547254A238CB4181B3637AB4EE1F66" ma:contentTypeVersion="2" ma:contentTypeDescription="Create a new document." ma:contentTypeScope="" ma:versionID="e2a65076f877d5233da37eaf88026384">
   <xsd:schema xmlns:xsd="http://www.w3.org/2001/XMLSchema" xmlns:xs="http://www.w3.org/2001/XMLSchema" xmlns:p="http://schemas.microsoft.com/office/2006/metadata/properties" xmlns:ns3="14c2feab-e1e5-4aed-b094-44c0eb494906" targetNamespace="http://schemas.microsoft.com/office/2006/metadata/properties" ma:root="true" ma:fieldsID="64057e7d34bb3bb049c7a954c0a6ef87" ns3:_="">
     <xsd:import namespace="14c2feab-e1e5-4aed-b094-44c0eb494906"/>
@@ -2027,31 +4171,34 @@
 </ct:contentTypeSchema>
 </file>
 
-<file path=customXml/item3.xml><?xml version="1.0" encoding="utf-8"?>
-<?mso-contentType ?>
-<FormTemplates xmlns="http://schemas.microsoft.com/sharepoint/v3/contenttype/forms">
-  <Display>DocumentLibraryForm</Display>
-  <Edit>DocumentLibraryForm</Edit>
-  <New>DocumentLibraryForm</New>
-</FormTemplates>
+<file path=customXml/item4.xml><?xml version="1.0" encoding="utf-8"?>
+<go:gDocsCustomXmlDataStorage xmlns:go="http://customooxmlschemas.google.com/" xmlns:r="http://schemas.openxmlformats.org/officeDocument/2006/relationships">
+  <go:docsCustomData xmlns:go="http://customooxmlschemas.google.com/" roundtripDataSignature="AMtx7mjWAYLiP+2zMQTWoCgp0ZqcaBozzg==">AMUW2mVWFbtDZpTIIat1qnhnQrcTw7AsJaNQf6MBaVBffNIkSUBZC+ePNwCw4L4pro+45xBZh41TDO8MrJUNxQ7evTdDreNEXeQ4nszQoeL47IWn6aTv9h8=</go:docsCustomData>
+</go:gDocsCustomXmlDataStorage>
 </file>
 
-<file path=customXml/item4.xml><?xml version="1.0" encoding="utf-8"?>
-<p:properties xmlns:p="http://schemas.microsoft.com/office/2006/metadata/properties" xmlns:xsi="http://www.w3.org/2001/XMLSchema-instance" xmlns:pc="http://schemas.microsoft.com/office/infopath/2007/PartnerControls">
-  <documentManagement/>
-</p:properties>
+<file path=customXml/item5.xml><?xml version="1.0" encoding="utf-8"?>
+<b:Sources xmlns:b="http://schemas.openxmlformats.org/officeDocument/2006/bibliography" xmlns="http://schemas.openxmlformats.org/officeDocument/2006/bibliography" SelectedStyle="\APASixthEditionOfficeOnline.xsl" StyleName="APA" Version="6"/>
 </file>
 
 <file path=customXml/itemProps1.xml><?xml version="1.0" encoding="utf-8"?>
-<ds:datastoreItem xmlns:ds="http://schemas.openxmlformats.org/officeDocument/2006/customXml" ds:itemID="{11111111-1234-1234-1234-123412341234}">
+<ds:datastoreItem xmlns:ds="http://schemas.openxmlformats.org/officeDocument/2006/customXml" ds:itemID="{ACFE2EE7-71FD-41E5-9675-A943BACED237}">
   <ds:schemaRefs>
-    <ds:schemaRef ds:uri="http://customooxmlschemas.google.com/"/>
-    <ds:schemaRef ds:uri="http://schemas.openxmlformats.org/officeDocument/2006/relationships"/>
+    <ds:schemaRef ds:uri="http://schemas.microsoft.com/office/2006/metadata/properties"/>
+    <ds:schemaRef ds:uri="http://schemas.microsoft.com/office/infopath/2007/PartnerControls"/>
   </ds:schemaRefs>
 </ds:datastoreItem>
 </file>
 
 <file path=customXml/itemProps2.xml><?xml version="1.0" encoding="utf-8"?>
+<ds:datastoreItem xmlns:ds="http://schemas.openxmlformats.org/officeDocument/2006/customXml" ds:itemID="{71FD8C8B-0B9E-49E4-B361-51BE33B6176D}">
+  <ds:schemaRefs>
+    <ds:schemaRef ds:uri="http://schemas.microsoft.com/sharepoint/v3/contenttype/forms"/>
+  </ds:schemaRefs>
+</ds:datastoreItem>
+</file>
+
+<file path=customXml/itemProps3.xml><?xml version="1.0" encoding="utf-8"?>
 <ds:datastoreItem xmlns:ds="http://schemas.openxmlformats.org/officeDocument/2006/customXml" ds:itemID="{9F458B56-BAF9-4B79-A76D-034721F63F64}">
   <ds:schemaRefs>
     <ds:schemaRef ds:uri="http://schemas.microsoft.com/office/2006/metadata/contentType"/>
@@ -2069,19 +4216,19 @@
 </ds:datastoreItem>
 </file>
 
-<file path=customXml/itemProps3.xml><?xml version="1.0" encoding="utf-8"?>
-<ds:datastoreItem xmlns:ds="http://schemas.openxmlformats.org/officeDocument/2006/customXml" ds:itemID="{71FD8C8B-0B9E-49E4-B361-51BE33B6176D}">
+<file path=customXml/itemProps4.xml><?xml version="1.0" encoding="utf-8"?>
+<ds:datastoreItem xmlns:ds="http://schemas.openxmlformats.org/officeDocument/2006/customXml" ds:itemID="{11111111-1234-1234-1234-123412341234}">
   <ds:schemaRefs>
-    <ds:schemaRef ds:uri="http://schemas.microsoft.com/sharepoint/v3/contenttype/forms"/>
+    <ds:schemaRef ds:uri="http://customooxmlschemas.google.com/"/>
+    <ds:schemaRef ds:uri="http://schemas.openxmlformats.org/officeDocument/2006/relationships"/>
   </ds:schemaRefs>
 </ds:datastoreItem>
 </file>
 
-<file path=customXml/itemProps4.xml><?xml version="1.0" encoding="utf-8"?>
-<ds:datastoreItem xmlns:ds="http://schemas.openxmlformats.org/officeDocument/2006/customXml" ds:itemID="{ACFE2EE7-71FD-41E5-9675-A943BACED237}">
+<file path=customXml/itemProps5.xml><?xml version="1.0" encoding="utf-8"?>
+<ds:datastoreItem xmlns:ds="http://schemas.openxmlformats.org/officeDocument/2006/customXml" ds:itemID="{288E7D71-25A3-4956-9929-748EEAEAEF7C}">
   <ds:schemaRefs>
-    <ds:schemaRef ds:uri="http://schemas.microsoft.com/office/2006/metadata/properties"/>
-    <ds:schemaRef ds:uri="http://schemas.microsoft.com/office/infopath/2007/PartnerControls"/>
+    <ds:schemaRef ds:uri="http://schemas.openxmlformats.org/officeDocument/2006/bibliography"/>
   </ds:schemaRefs>
 </ds:datastoreItem>
 </file>
</xml_diff>